<commit_message>
5 is done with 80%
</commit_message>
<xml_diff>
--- a/1/Report.docx
+++ b/1/Report.docx
@@ -295,20 +295,8 @@
           <w:sz w:val="21"/>
           <w:szCs w:val="21"/>
         </w:rPr>
-        <w:t> </w:t>
-      </w:r>
-      <w:proofErr w:type="spellStart"/>
-      <w:r>
-        <w:rPr>
-          <w:rFonts w:ascii="Consolas" w:eastAsia="Times New Roman" w:hAnsi="Consolas" w:cs="Times New Roman"/>
-          <w:noProof w:val="0"/>
-          <w:color w:val="D19A66"/>
-          <w:sz w:val="21"/>
-          <w:szCs w:val="21"/>
-        </w:rPr>
-        <w:t>img</w:t>
-      </w:r>
-      <w:proofErr w:type="spellEnd"/>
+        <w:t> img</w:t>
+      </w:r>
       <w:r>
         <w:rPr>
           <w:rFonts w:ascii="Consolas" w:eastAsia="Times New Roman" w:hAnsi="Consolas" w:cs="Times New Roman"/>
@@ -394,29 +382,7 @@
           <w:sz w:val="21"/>
           <w:szCs w:val="21"/>
         </w:rPr>
-        <w:t>] @ </w:t>
-      </w:r>
-      <w:proofErr w:type="spellStart"/>
-      <w:r>
-        <w:rPr>
-          <w:rFonts w:ascii="Consolas" w:eastAsia="Times New Roman" w:hAnsi="Consolas" w:cs="Times New Roman"/>
-          <w:noProof w:val="0"/>
-          <w:color w:val="ABB2BF"/>
-          <w:sz w:val="21"/>
-          <w:szCs w:val="21"/>
-        </w:rPr>
-        <w:t>img</w:t>
-      </w:r>
-      <w:proofErr w:type="spellEnd"/>
-      <w:r>
-        <w:rPr>
-          <w:rFonts w:ascii="Consolas" w:eastAsia="Times New Roman" w:hAnsi="Consolas" w:cs="Times New Roman"/>
-          <w:noProof w:val="0"/>
-          <w:color w:val="ABB2BF"/>
-          <w:sz w:val="21"/>
-          <w:szCs w:val="21"/>
-        </w:rPr>
-        <w:t>[</w:t>
+        <w:t>] @ img[</w:t>
       </w:r>
       <w:r>
         <w:rPr>
@@ -1301,7 +1267,6 @@
         </w:rPr>
         <w:t xml:space="preserve">تابع </w:t>
       </w:r>
-      <w:proofErr w:type="spellStart"/>
       <w:r>
         <w:rPr>
           <w:rFonts w:ascii="Consolas" w:eastAsia="Times New Roman" w:hAnsi="Consolas" w:cs="Times New Roman"/>
@@ -1312,7 +1277,6 @@
         </w:rPr>
         <w:t>calculate_accuracy</w:t>
       </w:r>
-      <w:proofErr w:type="spellEnd"/>
       <w:r>
         <w:rPr>
           <w:rFonts w:asciiTheme="minorHAnsi" w:hAnsiTheme="minorHAnsi" w:hint="cs"/>
@@ -1356,7 +1320,6 @@
         </w:rPr>
         <w:t> </w:t>
       </w:r>
-      <w:proofErr w:type="spellStart"/>
       <w:r>
         <w:rPr>
           <w:rFonts w:ascii="Consolas" w:eastAsia="Times New Roman" w:hAnsi="Consolas" w:cs="Times New Roman"/>
@@ -1367,7 +1330,6 @@
         </w:rPr>
         <w:t>calculate_accuracy</w:t>
       </w:r>
-      <w:proofErr w:type="spellEnd"/>
       <w:r>
         <w:rPr>
           <w:rFonts w:ascii="Consolas" w:eastAsia="Times New Roman" w:hAnsi="Consolas" w:cs="Times New Roman"/>
@@ -1421,29 +1383,7 @@
           <w:sz w:val="21"/>
           <w:szCs w:val="21"/>
         </w:rPr>
-        <w:t>        </w:t>
-      </w:r>
-      <w:proofErr w:type="spellStart"/>
-      <w:r>
-        <w:rPr>
-          <w:rFonts w:ascii="Consolas" w:eastAsia="Times New Roman" w:hAnsi="Consolas" w:cs="Times New Roman"/>
-          <w:noProof w:val="0"/>
-          <w:color w:val="ABB2BF"/>
-          <w:sz w:val="21"/>
-          <w:szCs w:val="21"/>
-        </w:rPr>
-        <w:t>number_of_correct_guesses</w:t>
-      </w:r>
-      <w:proofErr w:type="spellEnd"/>
-      <w:r>
-        <w:rPr>
-          <w:rFonts w:ascii="Consolas" w:eastAsia="Times New Roman" w:hAnsi="Consolas" w:cs="Times New Roman"/>
-          <w:noProof w:val="0"/>
-          <w:color w:val="ABB2BF"/>
-          <w:sz w:val="21"/>
-          <w:szCs w:val="21"/>
-        </w:rPr>
-        <w:t> </w:t>
+        <w:t>        number_of_correct_guesses </w:t>
       </w:r>
       <w:r>
         <w:rPr>
@@ -1560,7 +1500,6 @@
         </w:rPr>
         <w:t>(</w:t>
       </w:r>
-      <w:proofErr w:type="spellStart"/>
       <w:proofErr w:type="gramStart"/>
       <w:r>
         <w:rPr>
@@ -1591,18 +1530,7 @@
           <w:sz w:val="21"/>
           <w:szCs w:val="21"/>
         </w:rPr>
-        <w:t>_of_samples</w:t>
-      </w:r>
-      <w:proofErr w:type="spellEnd"/>
-      <w:r>
-        <w:rPr>
-          <w:rFonts w:ascii="Consolas" w:eastAsia="Times New Roman" w:hAnsi="Consolas" w:cs="Times New Roman"/>
-          <w:noProof w:val="0"/>
-          <w:color w:val="ABB2BF"/>
-          <w:sz w:val="21"/>
-          <w:szCs w:val="21"/>
-        </w:rPr>
-        <w:t>):</w:t>
+        <w:t>_of_samples):</w:t>
       </w:r>
     </w:p>
     <w:p>
@@ -1806,7 +1734,6 @@
         </w:rPr>
         <w:t> </w:t>
       </w:r>
-      <w:proofErr w:type="spellStart"/>
       <w:proofErr w:type="gramStart"/>
       <w:r>
         <w:rPr>
@@ -1818,7 +1745,6 @@
         </w:rPr>
         <w:t>np.argmax</w:t>
       </w:r>
-      <w:proofErr w:type="spellEnd"/>
       <w:proofErr w:type="gramEnd"/>
       <w:r>
         <w:rPr>
@@ -1830,7 +1756,6 @@
         </w:rPr>
         <w:t>(</w:t>
       </w:r>
-      <w:proofErr w:type="spellStart"/>
       <w:r>
         <w:rPr>
           <w:rFonts w:ascii="Consolas" w:eastAsia="Times New Roman" w:hAnsi="Consolas" w:cs="Times New Roman"/>
@@ -1849,18 +1774,7 @@
           <w:sz w:val="21"/>
           <w:szCs w:val="21"/>
         </w:rPr>
-        <w:t>.train_set</w:t>
-      </w:r>
-      <w:proofErr w:type="spellEnd"/>
-      <w:r>
-        <w:rPr>
-          <w:rFonts w:ascii="Consolas" w:eastAsia="Times New Roman" w:hAnsi="Consolas" w:cs="Times New Roman"/>
-          <w:noProof w:val="0"/>
-          <w:color w:val="ABB2BF"/>
-          <w:sz w:val="21"/>
-          <w:szCs w:val="21"/>
-        </w:rPr>
-        <w:t>[image][</w:t>
+        <w:t>.train_set[image][</w:t>
       </w:r>
       <w:r>
         <w:rPr>
@@ -2187,7 +2101,27 @@
           <w:sz w:val="21"/>
           <w:szCs w:val="21"/>
         </w:rPr>
-        <w:t>            initial accuracy: 15.0%</w:t>
+        <w:t>            initial accuracy: 1</w:t>
+      </w:r>
+      <w:r>
+        <w:rPr>
+          <w:rFonts w:ascii="Consolas" w:eastAsia="Times New Roman" w:hAnsi="Consolas" w:cs="Times New Roman"/>
+          <w:noProof w:val="0"/>
+          <w:color w:val="BFBFBF" w:themeColor="background1" w:themeShade="BF"/>
+          <w:sz w:val="21"/>
+          <w:szCs w:val="21"/>
+        </w:rPr>
+        <w:t>2</w:t>
+      </w:r>
+      <w:r>
+        <w:rPr>
+          <w:rFonts w:ascii="Consolas" w:eastAsia="Times New Roman" w:hAnsi="Consolas" w:cs="Times New Roman"/>
+          <w:noProof w:val="0"/>
+          <w:color w:val="BFBFBF" w:themeColor="background1" w:themeShade="BF"/>
+          <w:sz w:val="21"/>
+          <w:szCs w:val="21"/>
+        </w:rPr>
+        <w:t>.0%</w:t>
       </w:r>
     </w:p>
     <w:p>
@@ -2371,16 +2305,6 @@
           <w:szCs w:val="21"/>
         </w:rPr>
       </w:pPr>
-      <w:r>
-        <w:rPr>
-          <w:rFonts w:ascii="Consolas" w:eastAsia="Times New Roman" w:hAnsi="Consolas" w:cs="Times New Roman"/>
-          <w:noProof w:val="0"/>
-          <w:color w:val="BFBFBF" w:themeColor="background1" w:themeShade="BF"/>
-          <w:sz w:val="21"/>
-          <w:szCs w:val="21"/>
-        </w:rPr>
-        <w:t>TRAINING THE NETWORK: </w:t>
-      </w:r>
     </w:p>
     <w:p>
       <w:pPr>
@@ -2396,6 +2320,16 @@
           <w:szCs w:val="21"/>
         </w:rPr>
       </w:pPr>
+      <w:r>
+        <w:rPr>
+          <w:rFonts w:ascii="Consolas" w:eastAsia="Times New Roman" w:hAnsi="Consolas" w:cs="Times New Roman"/>
+          <w:noProof w:val="0"/>
+          <w:color w:val="BFBFBF" w:themeColor="background1" w:themeShade="BF"/>
+          <w:sz w:val="21"/>
+          <w:szCs w:val="21"/>
+        </w:rPr>
+        <w:t>TRAINING THE NETWORK: </w:t>
+      </w:r>
     </w:p>
     <w:p>
       <w:pPr>
@@ -2411,36 +2345,6 @@
           <w:szCs w:val="21"/>
         </w:rPr>
       </w:pPr>
-      <w:r>
-        <w:rPr>
-          <w:rFonts w:ascii="Consolas" w:eastAsia="Times New Roman" w:hAnsi="Consolas" w:cs="Times New Roman"/>
-          <w:noProof w:val="0"/>
-          <w:color w:val="BFBFBF" w:themeColor="background1" w:themeShade="BF"/>
-          <w:sz w:val="21"/>
-          <w:szCs w:val="21"/>
-        </w:rPr>
-        <w:t>    EPOCH: 01/20    </w:t>
-      </w:r>
-      <w:r>
-        <w:rPr>
-          <w:rFonts w:ascii="Consolas" w:eastAsia="Times New Roman" w:hAnsi="Consolas" w:cs="Times New Roman"/>
-          <w:noProof w:val="0"/>
-          <w:color w:val="BFBFBF" w:themeColor="background1" w:themeShade="BF"/>
-          <w:sz w:val="21"/>
-          <w:szCs w:val="21"/>
-        </w:rPr>
-        <w:t xml:space="preserve"> </w:t>
-      </w:r>
-      <w:r>
-        <w:rPr>
-          <w:rFonts w:ascii="Consolas" w:eastAsia="Times New Roman" w:hAnsi="Consolas" w:cs="Times New Roman"/>
-          <w:noProof w:val="0"/>
-          <w:color w:val="BFBFBF" w:themeColor="background1" w:themeShade="BF"/>
-          <w:sz w:val="21"/>
-          <w:szCs w:val="21"/>
-        </w:rPr>
-        <w:t>BATCH: 010/010   IMAGE: 0010/0010    EPOCH COMPLETED!</w:t>
-      </w:r>
     </w:p>
     <w:p>
       <w:pPr>
@@ -2464,7 +2368,27 @@
           <w:sz w:val="21"/>
           <w:szCs w:val="21"/>
         </w:rPr>
-        <w:t>    EPOCH: 02/20     BATCH: 010/010   IMAGE: 0010/0010    EPOCH COMPLETED!</w:t>
+        <w:t>    EPOCH: 01/20    </w:t>
+      </w:r>
+      <w:r>
+        <w:rPr>
+          <w:rFonts w:ascii="Consolas" w:eastAsia="Times New Roman" w:hAnsi="Consolas" w:cs="Times New Roman"/>
+          <w:noProof w:val="0"/>
+          <w:color w:val="BFBFBF" w:themeColor="background1" w:themeShade="BF"/>
+          <w:sz w:val="21"/>
+          <w:szCs w:val="21"/>
+        </w:rPr>
+        <w:t xml:space="preserve"> </w:t>
+      </w:r>
+      <w:r>
+        <w:rPr>
+          <w:rFonts w:ascii="Consolas" w:eastAsia="Times New Roman" w:hAnsi="Consolas" w:cs="Times New Roman"/>
+          <w:noProof w:val="0"/>
+          <w:color w:val="BFBFBF" w:themeColor="background1" w:themeShade="BF"/>
+          <w:sz w:val="21"/>
+          <w:szCs w:val="21"/>
+        </w:rPr>
+        <w:t>BATCH: 010/010   IMAGE: 0010/0010    EPOCH COMPLETED!</w:t>
       </w:r>
     </w:p>
     <w:p>
@@ -2489,7 +2413,7 @@
           <w:sz w:val="21"/>
           <w:szCs w:val="21"/>
         </w:rPr>
-        <w:t>    EPOCH: 03/20     BATCH: 010/010   IMAGE: 0010/0010    EPOCH COMPLETED!</w:t>
+        <w:t>    EPOCH: 02/20     BATCH: 010/010   IMAGE: 0010/0010    EPOCH COMPLETED!</w:t>
       </w:r>
     </w:p>
     <w:p>
@@ -2514,7 +2438,7 @@
           <w:sz w:val="21"/>
           <w:szCs w:val="21"/>
         </w:rPr>
-        <w:t>    EPOCH: 04/20     BATCH: 010/010   IMAGE: 0010/0010    EPOCH COMPLETED!</w:t>
+        <w:t>    EPOCH: 03/20     BATCH: 010/010   IMAGE: 0010/0010    EPOCH COMPLETED!</w:t>
       </w:r>
     </w:p>
     <w:p>
@@ -2539,7 +2463,7 @@
           <w:sz w:val="21"/>
           <w:szCs w:val="21"/>
         </w:rPr>
-        <w:t>    EPOCH: 05/20     BATCH: 010/010   IMAGE: 0010/0010    EPOCH COMPLETED!</w:t>
+        <w:t>    EPOCH: 04/20     BATCH: 010/010   IMAGE: 0010/0010    EPOCH COMPLETED!</w:t>
       </w:r>
     </w:p>
     <w:p>
@@ -2564,7 +2488,7 @@
           <w:sz w:val="21"/>
           <w:szCs w:val="21"/>
         </w:rPr>
-        <w:t>    EPOCH: 06/20     BATCH: 010/010   IMAGE: 0010/0010    EPOCH COMPLETED!</w:t>
+        <w:t>    EPOCH: 05/20     BATCH: 010/010   IMAGE: 0010/0010    EPOCH COMPLETED!</w:t>
       </w:r>
     </w:p>
     <w:p>
@@ -2589,7 +2513,7 @@
           <w:sz w:val="21"/>
           <w:szCs w:val="21"/>
         </w:rPr>
-        <w:t>    EPOCH: 07/20     BATCH: 010/010   IMAGE: 0010/0010    EPOCH COMPLETED!</w:t>
+        <w:t>    EPOCH: 06/20     BATCH: 010/010   IMAGE: 0010/0010    EPOCH COMPLETED!</w:t>
       </w:r>
     </w:p>
     <w:p>
@@ -2614,7 +2538,7 @@
           <w:sz w:val="21"/>
           <w:szCs w:val="21"/>
         </w:rPr>
-        <w:t>    EPOCH: 08/20     BATCH: 010/010   IMAGE: 0010/0010    EPOCH COMPLETED!</w:t>
+        <w:t>    EPOCH: 07/20     BATCH: 010/010   IMAGE: 0010/0010    EPOCH COMPLETED!</w:t>
       </w:r>
     </w:p>
     <w:p>
@@ -2639,7 +2563,7 @@
           <w:sz w:val="21"/>
           <w:szCs w:val="21"/>
         </w:rPr>
-        <w:t>    EPOCH: 09/20     BATCH: 010/010   IMAGE: 0010/0010    EPOCH COMPLETED!</w:t>
+        <w:t>    EPOCH: 08/20     BATCH: 010/010   IMAGE: 0010/0010    EPOCH COMPLETED!</w:t>
       </w:r>
     </w:p>
     <w:p>
@@ -2664,7 +2588,7 @@
           <w:sz w:val="21"/>
           <w:szCs w:val="21"/>
         </w:rPr>
-        <w:t>    EPOCH: 10/20     BATCH: 010/010   IMAGE: 0010/0010    EPOCH COMPLETED!</w:t>
+        <w:t>    EPOCH: 09/20     BATCH: 010/010   IMAGE: 0010/0010    EPOCH COMPLETED!</w:t>
       </w:r>
     </w:p>
     <w:p>
@@ -2689,7 +2613,7 @@
           <w:sz w:val="21"/>
           <w:szCs w:val="21"/>
         </w:rPr>
-        <w:t>    EPOCH: 11/20     BATCH: 010/010   IMAGE: 0010/0010    EPOCH COMPLETED!</w:t>
+        <w:t>    EPOCH: 10/20     BATCH: 010/010   IMAGE: 0010/0010    EPOCH COMPLETED!</w:t>
       </w:r>
     </w:p>
     <w:p>
@@ -2714,7 +2638,7 @@
           <w:sz w:val="21"/>
           <w:szCs w:val="21"/>
         </w:rPr>
-        <w:t>    EPOCH: 12/20     BATCH: 010/010   IMAGE: 0010/0010    EPOCH COMPLETED!</w:t>
+        <w:t>    EPOCH: 11/20     BATCH: 010/010   IMAGE: 0010/0010    EPOCH COMPLETED!</w:t>
       </w:r>
     </w:p>
     <w:p>
@@ -2739,7 +2663,7 @@
           <w:sz w:val="21"/>
           <w:szCs w:val="21"/>
         </w:rPr>
-        <w:t>    EPOCH: 13/20     BATCH: 010/010   IMAGE: 0010/0010    EPOCH COMPLETED!</w:t>
+        <w:t>    EPOCH: 12/20     BATCH: 010/010   IMAGE: 0010/0010    EPOCH COMPLETED!</w:t>
       </w:r>
     </w:p>
     <w:p>
@@ -2764,7 +2688,7 @@
           <w:sz w:val="21"/>
           <w:szCs w:val="21"/>
         </w:rPr>
-        <w:t>    EPOCH: 14/20     BATCH: 010/010   IMAGE: 0010/0010    EPOCH COMPLETED!</w:t>
+        <w:t>    EPOCH: 13/20     BATCH: 010/010   IMAGE: 0010/0010    EPOCH COMPLETED!</w:t>
       </w:r>
     </w:p>
     <w:p>
@@ -2789,7 +2713,7 @@
           <w:sz w:val="21"/>
           <w:szCs w:val="21"/>
         </w:rPr>
-        <w:t>    EPOCH: 15/20     BATCH: 010/010   IMAGE: 0010/0010    EPOCH COMPLETED!</w:t>
+        <w:t>    EPOCH: 14/20     BATCH: 010/010   IMAGE: 0010/0010    EPOCH COMPLETED!</w:t>
       </w:r>
     </w:p>
     <w:p>
@@ -2814,7 +2738,7 @@
           <w:sz w:val="21"/>
           <w:szCs w:val="21"/>
         </w:rPr>
-        <w:t>    EPOCH: 16/20     BATCH: 010/010   IMAGE: 0010/0010    EPOCH COMPLETED!</w:t>
+        <w:t>    EPOCH: 15/20     BATCH: 010/010   IMAGE: 0010/0010    EPOCH COMPLETED!</w:t>
       </w:r>
     </w:p>
     <w:p>
@@ -2839,7 +2763,7 @@
           <w:sz w:val="21"/>
           <w:szCs w:val="21"/>
         </w:rPr>
-        <w:t>    EPOCH: 17/20     BATCH: 010/010   IMAGE: 0010/0010    EPOCH COMPLETED!</w:t>
+        <w:t>    EPOCH: 16/20     BATCH: 010/010   IMAGE: 0010/0010    EPOCH COMPLETED!</w:t>
       </w:r>
     </w:p>
     <w:p>
@@ -2864,7 +2788,7 @@
           <w:sz w:val="21"/>
           <w:szCs w:val="21"/>
         </w:rPr>
-        <w:t>    EPOCH: 18/20     BATCH: 010/010   IMAGE: 0010/0010    EPOCH COMPLETED!</w:t>
+        <w:t>    EPOCH: 17/20     BATCH: 010/010   IMAGE: 0010/0010    EPOCH COMPLETED!</w:t>
       </w:r>
     </w:p>
     <w:p>
@@ -2889,7 +2813,7 @@
           <w:sz w:val="21"/>
           <w:szCs w:val="21"/>
         </w:rPr>
-        <w:t>    EPOCH: 19/20     BATCH: 010/010   IMAGE: 0010/0010    EPOCH COMPLETED!</w:t>
+        <w:t>    EPOCH: 18/20     BATCH: 010/010   IMAGE: 0010/0010    EPOCH COMPLETED!</w:t>
       </w:r>
     </w:p>
     <w:p>
@@ -2914,7 +2838,7 @@
           <w:sz w:val="21"/>
           <w:szCs w:val="21"/>
         </w:rPr>
-        <w:t>    EPOCH: 20/20     BATCH: 010/010   IMAGE: 0010/0010    EPOCH COMPLETED!</w:t>
+        <w:t>    EPOCH: 19/20     BATCH: 010/010   IMAGE: 0010/0010    EPOCH COMPLETED!</w:t>
       </w:r>
     </w:p>
     <w:p>
@@ -2931,6 +2855,16 @@
           <w:szCs w:val="21"/>
         </w:rPr>
       </w:pPr>
+      <w:r>
+        <w:rPr>
+          <w:rFonts w:ascii="Consolas" w:eastAsia="Times New Roman" w:hAnsi="Consolas" w:cs="Times New Roman"/>
+          <w:noProof w:val="0"/>
+          <w:color w:val="BFBFBF" w:themeColor="background1" w:themeShade="BF"/>
+          <w:sz w:val="21"/>
+          <w:szCs w:val="21"/>
+        </w:rPr>
+        <w:t>    EPOCH: 20/20     BATCH: 010/010   IMAGE: 0010/0010    EPOCH COMPLETED!</w:t>
+      </w:r>
     </w:p>
     <w:p>
       <w:pPr>
@@ -2946,16 +2880,6 @@
           <w:szCs w:val="21"/>
         </w:rPr>
       </w:pPr>
-      <w:r>
-        <w:rPr>
-          <w:rFonts w:ascii="Consolas" w:eastAsia="Times New Roman" w:hAnsi="Consolas" w:cs="Times New Roman"/>
-          <w:noProof w:val="0"/>
-          <w:color w:val="BFBFBF" w:themeColor="background1" w:themeShade="BF"/>
-          <w:sz w:val="21"/>
-          <w:szCs w:val="21"/>
-        </w:rPr>
-        <w:t>    TRAINING PROCESS COMPLETED IN 201S</w:t>
-      </w:r>
     </w:p>
     <w:p>
       <w:pPr>
@@ -2979,8 +2903,68 @@
           <w:sz w:val="21"/>
           <w:szCs w:val="21"/>
         </w:rPr>
+        <w:t>    TRAINING PROCESS COMPLETED IN </w:t>
+      </w:r>
+      <w:r>
+        <w:rPr>
+          <w:rFonts w:ascii="Consolas" w:eastAsia="Times New Roman" w:hAnsi="Consolas" w:cs="Times New Roman"/>
+          <w:noProof w:val="0"/>
+          <w:color w:val="BFBFBF" w:themeColor="background1" w:themeShade="BF"/>
+          <w:sz w:val="21"/>
+          <w:szCs w:val="21"/>
+        </w:rPr>
+        <w:t>144</w:t>
+      </w:r>
+      <w:r>
+        <w:rPr>
+          <w:rFonts w:ascii="Consolas" w:eastAsia="Times New Roman" w:hAnsi="Consolas" w:cs="Times New Roman"/>
+          <w:noProof w:val="0"/>
+          <w:color w:val="BFBFBF" w:themeColor="background1" w:themeShade="BF"/>
+          <w:sz w:val="21"/>
+          <w:szCs w:val="21"/>
+        </w:rPr>
+        <w:t>S</w:t>
+      </w:r>
+    </w:p>
+    <w:p>
+      <w:pPr>
+        <w:shd w:val="clear" w:color="auto" w:fill="282C34"/>
+        <w:bidi w:val="0"/>
+        <w:spacing w:after="0" w:line="285" w:lineRule="atLeast"/>
+        <w:jc w:val="left"/>
+        <w:rPr>
+          <w:rFonts w:ascii="Consolas" w:eastAsia="Times New Roman" w:hAnsi="Consolas" w:cs="Times New Roman"/>
+          <w:noProof w:val="0"/>
+          <w:color w:val="BFBFBF" w:themeColor="background1" w:themeShade="BF"/>
+          <w:sz w:val="21"/>
+          <w:szCs w:val="21"/>
+        </w:rPr>
+      </w:pPr>
+      <w:r>
+        <w:rPr>
+          <w:rFonts w:ascii="Consolas" w:eastAsia="Times New Roman" w:hAnsi="Consolas" w:cs="Times New Roman"/>
+          <w:noProof w:val="0"/>
+          <w:color w:val="BFBFBF" w:themeColor="background1" w:themeShade="BF"/>
+          <w:sz w:val="21"/>
+          <w:szCs w:val="21"/>
+        </w:rPr>
         <w:t>    THE ACCURACY OF THE NETWORK IS 36.0%</w:t>
       </w:r>
+    </w:p>
+    <w:p>
+      <w:pPr>
+        <w:shd w:val="clear" w:color="auto" w:fill="282C34"/>
+        <w:bidi w:val="0"/>
+        <w:spacing w:after="0" w:line="285" w:lineRule="atLeast"/>
+        <w:jc w:val="left"/>
+        <w:rPr>
+          <w:rFonts w:ascii="Consolas" w:eastAsia="Times New Roman" w:hAnsi="Consolas" w:cs="Times New Roman"/>
+          <w:noProof w:val="0"/>
+          <w:color w:val="BFBFBF" w:themeColor="background1" w:themeShade="BF"/>
+          <w:sz w:val="21"/>
+          <w:szCs w:val="21"/>
+        </w:rPr>
+      </w:pPr>
     </w:p>
     <w:p>
       <w:pPr>
@@ -2995,10 +2979,10 @@
           <w:rtl/>
         </w:rPr>
         <w:drawing>
-          <wp:inline distT="0" distB="0" distL="0" distR="0" wp14:anchorId="1E40BD62" wp14:editId="3ECB6832">
+          <wp:inline distT="0" distB="0" distL="0" distR="0" wp14:anchorId="1E137983" wp14:editId="3628074C">
             <wp:extent cx="5943600" cy="4457700"/>
             <wp:effectExtent l="0" t="0" r="0" b="0"/>
-            <wp:docPr id="18" name="Picture 18"/>
+            <wp:docPr id="21" name="Picture 21"/>
             <wp:cNvGraphicFramePr>
               <a:graphicFrameLocks xmlns:a="http://schemas.openxmlformats.org/drawingml/2006/main" noChangeAspect="1"/>
             </wp:cNvGraphicFramePr>
@@ -3034,12 +3018,16 @@
     <w:p>
       <w:pPr>
         <w:pStyle w:val="Heading1"/>
-      </w:pPr>
-      <w:r>
         <w:rPr>
           <w:rFonts w:hint="cs"/>
           <w:rtl/>
         </w:rPr>
+      </w:pPr>
+      <w:r>
+        <w:rPr>
+          <w:rFonts w:hint="cs"/>
+          <w:rtl/>
+        </w:rPr>
         <w:t xml:space="preserve">گام ۴ </w:t>
       </w:r>
       <w:r>
@@ -3063,21 +3051,3574 @@
     <w:p>
       <w:pPr>
         <w:rPr>
+          <w:rFonts w:asciiTheme="minorHAnsi" w:hAnsiTheme="minorHAnsi"/>
+          <w:rtl/>
+        </w:rPr>
+      </w:pPr>
+      <w:r>
+        <w:rPr>
           <w:rFonts w:asciiTheme="minorHAnsi" w:hAnsiTheme="minorHAnsi" w:hint="cs"/>
-        </w:rPr>
-      </w:pPr>
-    </w:p>
-    <w:p>
-      <w:pPr>
+          <w:rtl/>
+        </w:rPr>
+        <w:t xml:space="preserve">کلاس </w:t>
+      </w:r>
+      <w:r>
+        <w:rPr>
+          <w:rFonts w:asciiTheme="minorHAnsi" w:hAnsiTheme="minorHAnsi"/>
+        </w:rPr>
+        <w:t>NeuralNetworkVectorized</w:t>
+      </w:r>
+      <w:r>
+        <w:rPr>
+          <w:rFonts w:asciiTheme="minorHAnsi" w:hAnsiTheme="minorHAnsi" w:hint="cs"/>
+          <w:rtl/>
+        </w:rPr>
+        <w:t xml:space="preserve"> را میسازیم و متدهای کلاس </w:t>
+      </w:r>
+      <w:r>
+        <w:rPr>
+          <w:rFonts w:asciiTheme="minorHAnsi" w:hAnsiTheme="minorHAnsi"/>
+        </w:rPr>
+        <w:t>NeuralNetwork</w:t>
+      </w:r>
+      <w:r>
+        <w:rPr>
+          <w:rFonts w:asciiTheme="minorHAnsi" w:hAnsiTheme="minorHAnsi" w:hint="cs"/>
+          <w:rtl/>
+        </w:rPr>
+        <w:t xml:space="preserve"> را بازنویسی میکنیم. تعداد </w:t>
+      </w:r>
+      <w:r>
+        <w:rPr>
+          <w:rFonts w:asciiTheme="minorHAnsi" w:hAnsiTheme="minorHAnsi"/>
+        </w:rPr>
+        <w:t>epoch</w:t>
+      </w:r>
+      <w:r>
+        <w:rPr>
+          <w:rFonts w:asciiTheme="minorHAnsi" w:hAnsiTheme="minorHAnsi" w:hint="cs"/>
+          <w:rtl/>
+        </w:rPr>
+        <w:t xml:space="preserve"> ها را برابر ۲۰۰ قرار میدهیم و آموزش را شروع میکنیم:</w:t>
+      </w:r>
+    </w:p>
+    <w:p>
+      <w:pPr>
+        <w:shd w:val="clear" w:color="auto" w:fill="282C34"/>
+        <w:bidi w:val="0"/>
+        <w:spacing w:after="0" w:line="285" w:lineRule="atLeast"/>
+        <w:jc w:val="left"/>
+        <w:rPr>
+          <w:rFonts w:ascii="Consolas" w:eastAsia="Times New Roman" w:hAnsi="Consolas" w:cs="Times New Roman"/>
+          <w:noProof w:val="0"/>
+          <w:color w:val="BFBFBF" w:themeColor="background1" w:themeShade="BF"/>
+          <w:sz w:val="21"/>
+          <w:szCs w:val="21"/>
+        </w:rPr>
+      </w:pPr>
+    </w:p>
+    <w:p>
+      <w:pPr>
+        <w:shd w:val="clear" w:color="auto" w:fill="282C34"/>
+        <w:bidi w:val="0"/>
+        <w:spacing w:after="0" w:line="285" w:lineRule="atLeast"/>
+        <w:jc w:val="left"/>
+        <w:rPr>
+          <w:rFonts w:ascii="Consolas" w:eastAsia="Times New Roman" w:hAnsi="Consolas" w:cs="Times New Roman"/>
+          <w:noProof w:val="0"/>
+          <w:color w:val="BFBFBF" w:themeColor="background1" w:themeShade="BF"/>
+          <w:sz w:val="21"/>
+          <w:szCs w:val="21"/>
+        </w:rPr>
+      </w:pPr>
+      <w:r>
+        <w:rPr>
+          <w:rFonts w:ascii="Consolas" w:eastAsia="Times New Roman" w:hAnsi="Consolas" w:cs="Times New Roman"/>
+          <w:noProof w:val="0"/>
+          <w:color w:val="BFBFBF" w:themeColor="background1" w:themeShade="BF"/>
+          <w:sz w:val="21"/>
+          <w:szCs w:val="21"/>
+        </w:rPr>
+        <w:t>    EPOCH: </w:t>
+      </w:r>
+      <w:r>
+        <w:rPr>
+          <w:rFonts w:ascii="Consolas" w:eastAsia="Times New Roman" w:hAnsi="Consolas" w:cs="Times New Roman"/>
+          <w:noProof w:val="0"/>
+          <w:color w:val="BFBFBF" w:themeColor="background1" w:themeShade="BF"/>
+          <w:sz w:val="21"/>
+          <w:szCs w:val="21"/>
+        </w:rPr>
+        <w:t>001</w:t>
+      </w:r>
+      <w:r>
+        <w:rPr>
+          <w:rFonts w:ascii="Consolas" w:eastAsia="Times New Roman" w:hAnsi="Consolas" w:cs="Times New Roman"/>
+          <w:noProof w:val="0"/>
+          <w:color w:val="BFBFBF" w:themeColor="background1" w:themeShade="BF"/>
+          <w:sz w:val="21"/>
+          <w:szCs w:val="21"/>
+        </w:rPr>
+        <w:t>/20</w:t>
+      </w:r>
+      <w:r>
+        <w:rPr>
+          <w:rFonts w:ascii="Consolas" w:eastAsia="Times New Roman" w:hAnsi="Consolas" w:cs="Times New Roman"/>
+          <w:noProof w:val="0"/>
+          <w:color w:val="BFBFBF" w:themeColor="background1" w:themeShade="BF"/>
+          <w:sz w:val="21"/>
+          <w:szCs w:val="21"/>
+        </w:rPr>
+        <w:t>0</w:t>
+      </w:r>
+      <w:r>
+        <w:rPr>
+          <w:rFonts w:ascii="Consolas" w:eastAsia="Times New Roman" w:hAnsi="Consolas" w:cs="Times New Roman"/>
+          <w:noProof w:val="0"/>
+          <w:color w:val="BFBFBF" w:themeColor="background1" w:themeShade="BF"/>
+          <w:sz w:val="21"/>
+          <w:szCs w:val="21"/>
+        </w:rPr>
+        <w:t>     BATCH: 0</w:t>
+      </w:r>
+      <w:r>
+        <w:rPr>
+          <w:rFonts w:ascii="Consolas" w:eastAsia="Times New Roman" w:hAnsi="Consolas" w:cs="Times New Roman"/>
+          <w:noProof w:val="0"/>
+          <w:color w:val="BFBFBF" w:themeColor="background1" w:themeShade="BF"/>
+          <w:sz w:val="21"/>
+          <w:szCs w:val="21"/>
+        </w:rPr>
+        <w:t>2</w:t>
+      </w:r>
+      <w:r>
+        <w:rPr>
+          <w:rFonts w:ascii="Consolas" w:eastAsia="Times New Roman" w:hAnsi="Consolas" w:cs="Times New Roman"/>
+          <w:noProof w:val="0"/>
+          <w:color w:val="BFBFBF" w:themeColor="background1" w:themeShade="BF"/>
+          <w:sz w:val="21"/>
+          <w:szCs w:val="21"/>
+        </w:rPr>
+        <w:t>0/0</w:t>
+      </w:r>
+      <w:r>
+        <w:rPr>
+          <w:rFonts w:ascii="Consolas" w:eastAsia="Times New Roman" w:hAnsi="Consolas" w:cs="Times New Roman"/>
+          <w:noProof w:val="0"/>
+          <w:color w:val="BFBFBF" w:themeColor="background1" w:themeShade="BF"/>
+          <w:sz w:val="21"/>
+          <w:szCs w:val="21"/>
+        </w:rPr>
+        <w:t>2</w:t>
+      </w:r>
+      <w:r>
+        <w:rPr>
+          <w:rFonts w:ascii="Consolas" w:eastAsia="Times New Roman" w:hAnsi="Consolas" w:cs="Times New Roman"/>
+          <w:noProof w:val="0"/>
+          <w:color w:val="BFBFBF" w:themeColor="background1" w:themeShade="BF"/>
+          <w:sz w:val="21"/>
+          <w:szCs w:val="21"/>
+        </w:rPr>
+        <w:t>0   IMAGE: 000</w:t>
+      </w:r>
+      <w:r>
+        <w:rPr>
+          <w:rFonts w:ascii="Consolas" w:eastAsia="Times New Roman" w:hAnsi="Consolas" w:cs="Times New Roman"/>
+          <w:noProof w:val="0"/>
+          <w:color w:val="BFBFBF" w:themeColor="background1" w:themeShade="BF"/>
+          <w:sz w:val="21"/>
+          <w:szCs w:val="21"/>
+        </w:rPr>
+        <w:t>5</w:t>
+      </w:r>
+      <w:r>
+        <w:rPr>
+          <w:rFonts w:ascii="Consolas" w:eastAsia="Times New Roman" w:hAnsi="Consolas" w:cs="Times New Roman"/>
+          <w:noProof w:val="0"/>
+          <w:color w:val="BFBFBF" w:themeColor="background1" w:themeShade="BF"/>
+          <w:sz w:val="21"/>
+          <w:szCs w:val="21"/>
+        </w:rPr>
+        <w:t>/000</w:t>
+      </w:r>
+      <w:r>
+        <w:rPr>
+          <w:rFonts w:ascii="Consolas" w:eastAsia="Times New Roman" w:hAnsi="Consolas" w:cs="Times New Roman"/>
+          <w:noProof w:val="0"/>
+          <w:color w:val="BFBFBF" w:themeColor="background1" w:themeShade="BF"/>
+          <w:sz w:val="21"/>
+          <w:szCs w:val="21"/>
+        </w:rPr>
+        <w:t>5</w:t>
+      </w:r>
+      <w:r>
+        <w:rPr>
+          <w:rFonts w:ascii="Consolas" w:eastAsia="Times New Roman" w:hAnsi="Consolas" w:cs="Times New Roman"/>
+          <w:noProof w:val="0"/>
+          <w:color w:val="BFBFBF" w:themeColor="background1" w:themeShade="BF"/>
+          <w:sz w:val="21"/>
+          <w:szCs w:val="21"/>
+        </w:rPr>
+        <w:t>    EPOCH COMPLETED!</w:t>
+      </w:r>
+    </w:p>
+    <w:p>
+      <w:pPr>
+        <w:shd w:val="clear" w:color="auto" w:fill="282C34"/>
+        <w:bidi w:val="0"/>
+        <w:spacing w:after="0" w:line="285" w:lineRule="atLeast"/>
+        <w:jc w:val="left"/>
+        <w:rPr>
+          <w:rFonts w:ascii="Consolas" w:eastAsia="Times New Roman" w:hAnsi="Consolas" w:cs="Times New Roman"/>
+          <w:noProof w:val="0"/>
+          <w:color w:val="BFBFBF" w:themeColor="background1" w:themeShade="BF"/>
+          <w:sz w:val="21"/>
+          <w:szCs w:val="21"/>
+        </w:rPr>
+      </w:pPr>
+      <w:r>
+        <w:rPr>
+          <w:rFonts w:ascii="Consolas" w:eastAsia="Times New Roman" w:hAnsi="Consolas" w:cs="Times New Roman"/>
+          <w:noProof w:val="0"/>
+          <w:color w:val="BFBFBF" w:themeColor="background1" w:themeShade="BF"/>
+          <w:sz w:val="21"/>
+          <w:szCs w:val="21"/>
+        </w:rPr>
+        <w:t>    EPOCH: </w:t>
+      </w:r>
+      <w:r>
+        <w:rPr>
+          <w:rFonts w:ascii="Consolas" w:eastAsia="Times New Roman" w:hAnsi="Consolas" w:cs="Times New Roman"/>
+          <w:noProof w:val="0"/>
+          <w:color w:val="BFBFBF" w:themeColor="background1" w:themeShade="BF"/>
+          <w:sz w:val="21"/>
+          <w:szCs w:val="21"/>
+        </w:rPr>
+        <w:t>002</w:t>
+      </w:r>
+      <w:r>
+        <w:rPr>
+          <w:rFonts w:ascii="Consolas" w:eastAsia="Times New Roman" w:hAnsi="Consolas" w:cs="Times New Roman"/>
+          <w:noProof w:val="0"/>
+          <w:color w:val="BFBFBF" w:themeColor="background1" w:themeShade="BF"/>
+          <w:sz w:val="21"/>
+          <w:szCs w:val="21"/>
+        </w:rPr>
+        <w:t>/20</w:t>
+      </w:r>
+      <w:r>
+        <w:rPr>
+          <w:rFonts w:ascii="Consolas" w:eastAsia="Times New Roman" w:hAnsi="Consolas" w:cs="Times New Roman"/>
+          <w:noProof w:val="0"/>
+          <w:color w:val="BFBFBF" w:themeColor="background1" w:themeShade="BF"/>
+          <w:sz w:val="21"/>
+          <w:szCs w:val="21"/>
+        </w:rPr>
+        <w:t>0</w:t>
+      </w:r>
+      <w:r>
+        <w:rPr>
+          <w:rFonts w:ascii="Consolas" w:eastAsia="Times New Roman" w:hAnsi="Consolas" w:cs="Times New Roman"/>
+          <w:noProof w:val="0"/>
+          <w:color w:val="BFBFBF" w:themeColor="background1" w:themeShade="BF"/>
+          <w:sz w:val="21"/>
+          <w:szCs w:val="21"/>
+        </w:rPr>
+        <w:t>     BATCH: 0</w:t>
+      </w:r>
+      <w:r>
+        <w:rPr>
+          <w:rFonts w:ascii="Consolas" w:eastAsia="Times New Roman" w:hAnsi="Consolas" w:cs="Times New Roman"/>
+          <w:noProof w:val="0"/>
+          <w:color w:val="BFBFBF" w:themeColor="background1" w:themeShade="BF"/>
+          <w:sz w:val="21"/>
+          <w:szCs w:val="21"/>
+        </w:rPr>
+        <w:t>2</w:t>
+      </w:r>
+      <w:r>
+        <w:rPr>
+          <w:rFonts w:ascii="Consolas" w:eastAsia="Times New Roman" w:hAnsi="Consolas" w:cs="Times New Roman"/>
+          <w:noProof w:val="0"/>
+          <w:color w:val="BFBFBF" w:themeColor="background1" w:themeShade="BF"/>
+          <w:sz w:val="21"/>
+          <w:szCs w:val="21"/>
+        </w:rPr>
+        <w:t>0/0</w:t>
+      </w:r>
+      <w:r>
+        <w:rPr>
+          <w:rFonts w:ascii="Consolas" w:eastAsia="Times New Roman" w:hAnsi="Consolas" w:cs="Times New Roman"/>
+          <w:noProof w:val="0"/>
+          <w:color w:val="BFBFBF" w:themeColor="background1" w:themeShade="BF"/>
+          <w:sz w:val="21"/>
+          <w:szCs w:val="21"/>
+        </w:rPr>
+        <w:t>2</w:t>
+      </w:r>
+      <w:r>
+        <w:rPr>
+          <w:rFonts w:ascii="Consolas" w:eastAsia="Times New Roman" w:hAnsi="Consolas" w:cs="Times New Roman"/>
+          <w:noProof w:val="0"/>
+          <w:color w:val="BFBFBF" w:themeColor="background1" w:themeShade="BF"/>
+          <w:sz w:val="21"/>
+          <w:szCs w:val="21"/>
+        </w:rPr>
+        <w:t>0   IMAGE: 000</w:t>
+      </w:r>
+      <w:r>
+        <w:rPr>
+          <w:rFonts w:ascii="Consolas" w:eastAsia="Times New Roman" w:hAnsi="Consolas" w:cs="Times New Roman"/>
+          <w:noProof w:val="0"/>
+          <w:color w:val="BFBFBF" w:themeColor="background1" w:themeShade="BF"/>
+          <w:sz w:val="21"/>
+          <w:szCs w:val="21"/>
+        </w:rPr>
+        <w:t>5</w:t>
+      </w:r>
+      <w:r>
+        <w:rPr>
+          <w:rFonts w:ascii="Consolas" w:eastAsia="Times New Roman" w:hAnsi="Consolas" w:cs="Times New Roman"/>
+          <w:noProof w:val="0"/>
+          <w:color w:val="BFBFBF" w:themeColor="background1" w:themeShade="BF"/>
+          <w:sz w:val="21"/>
+          <w:szCs w:val="21"/>
+        </w:rPr>
+        <w:t>/000</w:t>
+      </w:r>
+      <w:r>
+        <w:rPr>
+          <w:rFonts w:ascii="Consolas" w:eastAsia="Times New Roman" w:hAnsi="Consolas" w:cs="Times New Roman"/>
+          <w:noProof w:val="0"/>
+          <w:color w:val="BFBFBF" w:themeColor="background1" w:themeShade="BF"/>
+          <w:sz w:val="21"/>
+          <w:szCs w:val="21"/>
+        </w:rPr>
+        <w:t>5</w:t>
+      </w:r>
+      <w:r>
+        <w:rPr>
+          <w:rFonts w:ascii="Consolas" w:eastAsia="Times New Roman" w:hAnsi="Consolas" w:cs="Times New Roman"/>
+          <w:noProof w:val="0"/>
+          <w:color w:val="BFBFBF" w:themeColor="background1" w:themeShade="BF"/>
+          <w:sz w:val="21"/>
+          <w:szCs w:val="21"/>
+        </w:rPr>
+        <w:t>    EPOCH COMPLETED!</w:t>
+      </w:r>
+    </w:p>
+    <w:p>
+      <w:pPr>
+        <w:shd w:val="clear" w:color="auto" w:fill="282C34"/>
+        <w:bidi w:val="0"/>
+        <w:spacing w:after="0" w:line="285" w:lineRule="atLeast"/>
+        <w:jc w:val="left"/>
+        <w:rPr>
+          <w:rFonts w:ascii="Consolas" w:eastAsia="Times New Roman" w:hAnsi="Consolas" w:cs="Times New Roman"/>
+          <w:noProof w:val="0"/>
+          <w:color w:val="BFBFBF" w:themeColor="background1" w:themeShade="BF"/>
+          <w:sz w:val="21"/>
+          <w:szCs w:val="21"/>
+        </w:rPr>
+      </w:pPr>
+      <w:r>
+        <w:rPr>
+          <w:rFonts w:ascii="Consolas" w:eastAsia="Times New Roman" w:hAnsi="Consolas" w:cs="Times New Roman"/>
+          <w:noProof w:val="0"/>
+          <w:color w:val="BFBFBF" w:themeColor="background1" w:themeShade="BF"/>
+          <w:sz w:val="21"/>
+          <w:szCs w:val="21"/>
+        </w:rPr>
+        <w:t>    EPOCH: </w:t>
+      </w:r>
+      <w:r>
+        <w:rPr>
+          <w:rFonts w:ascii="Consolas" w:eastAsia="Times New Roman" w:hAnsi="Consolas" w:cs="Times New Roman"/>
+          <w:noProof w:val="0"/>
+          <w:color w:val="BFBFBF" w:themeColor="background1" w:themeShade="BF"/>
+          <w:sz w:val="21"/>
+          <w:szCs w:val="21"/>
+        </w:rPr>
+        <w:t>003</w:t>
+      </w:r>
+      <w:r>
+        <w:rPr>
+          <w:rFonts w:ascii="Consolas" w:eastAsia="Times New Roman" w:hAnsi="Consolas" w:cs="Times New Roman"/>
+          <w:noProof w:val="0"/>
+          <w:color w:val="BFBFBF" w:themeColor="background1" w:themeShade="BF"/>
+          <w:sz w:val="21"/>
+          <w:szCs w:val="21"/>
+        </w:rPr>
+        <w:t>/20</w:t>
+      </w:r>
+      <w:r>
+        <w:rPr>
+          <w:rFonts w:ascii="Consolas" w:eastAsia="Times New Roman" w:hAnsi="Consolas" w:cs="Times New Roman"/>
+          <w:noProof w:val="0"/>
+          <w:color w:val="BFBFBF" w:themeColor="background1" w:themeShade="BF"/>
+          <w:sz w:val="21"/>
+          <w:szCs w:val="21"/>
+        </w:rPr>
+        <w:t>0</w:t>
+      </w:r>
+      <w:r>
+        <w:rPr>
+          <w:rFonts w:ascii="Consolas" w:eastAsia="Times New Roman" w:hAnsi="Consolas" w:cs="Times New Roman"/>
+          <w:noProof w:val="0"/>
+          <w:color w:val="BFBFBF" w:themeColor="background1" w:themeShade="BF"/>
+          <w:sz w:val="21"/>
+          <w:szCs w:val="21"/>
+        </w:rPr>
+        <w:t>     BATCH: 0</w:t>
+      </w:r>
+      <w:r>
+        <w:rPr>
+          <w:rFonts w:ascii="Consolas" w:eastAsia="Times New Roman" w:hAnsi="Consolas" w:cs="Times New Roman"/>
+          <w:noProof w:val="0"/>
+          <w:color w:val="BFBFBF" w:themeColor="background1" w:themeShade="BF"/>
+          <w:sz w:val="21"/>
+          <w:szCs w:val="21"/>
+        </w:rPr>
+        <w:t>2</w:t>
+      </w:r>
+      <w:r>
+        <w:rPr>
+          <w:rFonts w:ascii="Consolas" w:eastAsia="Times New Roman" w:hAnsi="Consolas" w:cs="Times New Roman"/>
+          <w:noProof w:val="0"/>
+          <w:color w:val="BFBFBF" w:themeColor="background1" w:themeShade="BF"/>
+          <w:sz w:val="21"/>
+          <w:szCs w:val="21"/>
+        </w:rPr>
+        <w:t>0/0</w:t>
+      </w:r>
+      <w:r>
+        <w:rPr>
+          <w:rFonts w:ascii="Consolas" w:eastAsia="Times New Roman" w:hAnsi="Consolas" w:cs="Times New Roman"/>
+          <w:noProof w:val="0"/>
+          <w:color w:val="BFBFBF" w:themeColor="background1" w:themeShade="BF"/>
+          <w:sz w:val="21"/>
+          <w:szCs w:val="21"/>
+        </w:rPr>
+        <w:t>2</w:t>
+      </w:r>
+      <w:r>
+        <w:rPr>
+          <w:rFonts w:ascii="Consolas" w:eastAsia="Times New Roman" w:hAnsi="Consolas" w:cs="Times New Roman"/>
+          <w:noProof w:val="0"/>
+          <w:color w:val="BFBFBF" w:themeColor="background1" w:themeShade="BF"/>
+          <w:sz w:val="21"/>
+          <w:szCs w:val="21"/>
+        </w:rPr>
+        <w:t>0   IMAGE: 000</w:t>
+      </w:r>
+      <w:r>
+        <w:rPr>
+          <w:rFonts w:ascii="Consolas" w:eastAsia="Times New Roman" w:hAnsi="Consolas" w:cs="Times New Roman"/>
+          <w:noProof w:val="0"/>
+          <w:color w:val="BFBFBF" w:themeColor="background1" w:themeShade="BF"/>
+          <w:sz w:val="21"/>
+          <w:szCs w:val="21"/>
+        </w:rPr>
+        <w:t>5</w:t>
+      </w:r>
+      <w:r>
+        <w:rPr>
+          <w:rFonts w:ascii="Consolas" w:eastAsia="Times New Roman" w:hAnsi="Consolas" w:cs="Times New Roman"/>
+          <w:noProof w:val="0"/>
+          <w:color w:val="BFBFBF" w:themeColor="background1" w:themeShade="BF"/>
+          <w:sz w:val="21"/>
+          <w:szCs w:val="21"/>
+        </w:rPr>
+        <w:t>/000</w:t>
+      </w:r>
+      <w:r>
+        <w:rPr>
+          <w:rFonts w:ascii="Consolas" w:eastAsia="Times New Roman" w:hAnsi="Consolas" w:cs="Times New Roman"/>
+          <w:noProof w:val="0"/>
+          <w:color w:val="BFBFBF" w:themeColor="background1" w:themeShade="BF"/>
+          <w:sz w:val="21"/>
+          <w:szCs w:val="21"/>
+        </w:rPr>
+        <w:t>5</w:t>
+      </w:r>
+      <w:r>
+        <w:rPr>
+          <w:rFonts w:ascii="Consolas" w:eastAsia="Times New Roman" w:hAnsi="Consolas" w:cs="Times New Roman"/>
+          <w:noProof w:val="0"/>
+          <w:color w:val="BFBFBF" w:themeColor="background1" w:themeShade="BF"/>
+          <w:sz w:val="21"/>
+          <w:szCs w:val="21"/>
+        </w:rPr>
+        <w:t>    EPOCH COMPLETED!</w:t>
+      </w:r>
+    </w:p>
+    <w:p>
+      <w:pPr>
+        <w:shd w:val="clear" w:color="auto" w:fill="282C34"/>
+        <w:bidi w:val="0"/>
+        <w:spacing w:after="0" w:line="285" w:lineRule="atLeast"/>
+        <w:jc w:val="left"/>
+        <w:rPr>
+          <w:rFonts w:ascii="Consolas" w:eastAsia="Times New Roman" w:hAnsi="Consolas" w:cs="Times New Roman"/>
+          <w:noProof w:val="0"/>
+          <w:color w:val="BFBFBF" w:themeColor="background1" w:themeShade="BF"/>
+          <w:sz w:val="21"/>
+          <w:szCs w:val="21"/>
+        </w:rPr>
+      </w:pPr>
+      <w:r>
+        <w:rPr>
+          <w:rFonts w:ascii="Consolas" w:eastAsia="Times New Roman" w:hAnsi="Consolas" w:cs="Times New Roman"/>
+          <w:noProof w:val="0"/>
+          <w:color w:val="BFBFBF" w:themeColor="background1" w:themeShade="BF"/>
+          <w:sz w:val="21"/>
+          <w:szCs w:val="21"/>
+        </w:rPr>
+        <w:t xml:space="preserve">    ...</w:t>
+      </w:r>
+    </w:p>
+    <w:p>
+      <w:pPr>
+        <w:shd w:val="clear" w:color="auto" w:fill="282C34"/>
+        <w:bidi w:val="0"/>
+        <w:spacing w:after="0" w:line="285" w:lineRule="atLeast"/>
+        <w:jc w:val="left"/>
+        <w:rPr>
+          <w:rFonts w:ascii="Consolas" w:eastAsia="Times New Roman" w:hAnsi="Consolas" w:cs="Times New Roman"/>
+          <w:noProof w:val="0"/>
+          <w:color w:val="BFBFBF" w:themeColor="background1" w:themeShade="BF"/>
+          <w:sz w:val="21"/>
+          <w:szCs w:val="21"/>
+        </w:rPr>
+      </w:pPr>
+      <w:r>
+        <w:rPr>
+          <w:rFonts w:ascii="Consolas" w:eastAsia="Times New Roman" w:hAnsi="Consolas" w:cs="Times New Roman"/>
+          <w:noProof w:val="0"/>
+          <w:color w:val="BFBFBF" w:themeColor="background1" w:themeShade="BF"/>
+          <w:sz w:val="21"/>
+          <w:szCs w:val="21"/>
+        </w:rPr>
+        <w:t>    EPOCH: 19</w:t>
+      </w:r>
+      <w:r>
+        <w:rPr>
+          <w:rFonts w:ascii="Consolas" w:eastAsia="Times New Roman" w:hAnsi="Consolas" w:cs="Times New Roman"/>
+          <w:noProof w:val="0"/>
+          <w:color w:val="BFBFBF" w:themeColor="background1" w:themeShade="BF"/>
+          <w:sz w:val="21"/>
+          <w:szCs w:val="21"/>
+        </w:rPr>
+        <w:t>9</w:t>
+      </w:r>
+      <w:r>
+        <w:rPr>
+          <w:rFonts w:ascii="Consolas" w:eastAsia="Times New Roman" w:hAnsi="Consolas" w:cs="Times New Roman"/>
+          <w:noProof w:val="0"/>
+          <w:color w:val="BFBFBF" w:themeColor="background1" w:themeShade="BF"/>
+          <w:sz w:val="21"/>
+          <w:szCs w:val="21"/>
+        </w:rPr>
+        <w:t>/20</w:t>
+      </w:r>
+      <w:r>
+        <w:rPr>
+          <w:rFonts w:ascii="Consolas" w:eastAsia="Times New Roman" w:hAnsi="Consolas" w:cs="Times New Roman"/>
+          <w:noProof w:val="0"/>
+          <w:color w:val="BFBFBF" w:themeColor="background1" w:themeShade="BF"/>
+          <w:sz w:val="21"/>
+          <w:szCs w:val="21"/>
+        </w:rPr>
+        <w:t>0</w:t>
+      </w:r>
+      <w:r>
+        <w:rPr>
+          <w:rFonts w:ascii="Consolas" w:eastAsia="Times New Roman" w:hAnsi="Consolas" w:cs="Times New Roman"/>
+          <w:noProof w:val="0"/>
+          <w:color w:val="BFBFBF" w:themeColor="background1" w:themeShade="BF"/>
+          <w:sz w:val="21"/>
+          <w:szCs w:val="21"/>
+        </w:rPr>
+        <w:t>     BATCH: 0</w:t>
+      </w:r>
+      <w:r>
+        <w:rPr>
+          <w:rFonts w:ascii="Consolas" w:eastAsia="Times New Roman" w:hAnsi="Consolas" w:cs="Times New Roman"/>
+          <w:noProof w:val="0"/>
+          <w:color w:val="BFBFBF" w:themeColor="background1" w:themeShade="BF"/>
+          <w:sz w:val="21"/>
+          <w:szCs w:val="21"/>
+        </w:rPr>
+        <w:t>2</w:t>
+      </w:r>
+      <w:r>
+        <w:rPr>
+          <w:rFonts w:ascii="Consolas" w:eastAsia="Times New Roman" w:hAnsi="Consolas" w:cs="Times New Roman"/>
+          <w:noProof w:val="0"/>
+          <w:color w:val="BFBFBF" w:themeColor="background1" w:themeShade="BF"/>
+          <w:sz w:val="21"/>
+          <w:szCs w:val="21"/>
+        </w:rPr>
+        <w:t>0/0</w:t>
+      </w:r>
+      <w:r>
+        <w:rPr>
+          <w:rFonts w:ascii="Consolas" w:eastAsia="Times New Roman" w:hAnsi="Consolas" w:cs="Times New Roman"/>
+          <w:noProof w:val="0"/>
+          <w:color w:val="BFBFBF" w:themeColor="background1" w:themeShade="BF"/>
+          <w:sz w:val="21"/>
+          <w:szCs w:val="21"/>
+        </w:rPr>
+        <w:t>2</w:t>
+      </w:r>
+      <w:r>
+        <w:rPr>
+          <w:rFonts w:ascii="Consolas" w:eastAsia="Times New Roman" w:hAnsi="Consolas" w:cs="Times New Roman"/>
+          <w:noProof w:val="0"/>
+          <w:color w:val="BFBFBF" w:themeColor="background1" w:themeShade="BF"/>
+          <w:sz w:val="21"/>
+          <w:szCs w:val="21"/>
+        </w:rPr>
+        <w:t>0   IMAGE: 000</w:t>
+      </w:r>
+      <w:r>
+        <w:rPr>
+          <w:rFonts w:ascii="Consolas" w:eastAsia="Times New Roman" w:hAnsi="Consolas" w:cs="Times New Roman"/>
+          <w:noProof w:val="0"/>
+          <w:color w:val="BFBFBF" w:themeColor="background1" w:themeShade="BF"/>
+          <w:sz w:val="21"/>
+          <w:szCs w:val="21"/>
+        </w:rPr>
+        <w:t>5</w:t>
+      </w:r>
+      <w:r>
+        <w:rPr>
+          <w:rFonts w:ascii="Consolas" w:eastAsia="Times New Roman" w:hAnsi="Consolas" w:cs="Times New Roman"/>
+          <w:noProof w:val="0"/>
+          <w:color w:val="BFBFBF" w:themeColor="background1" w:themeShade="BF"/>
+          <w:sz w:val="21"/>
+          <w:szCs w:val="21"/>
+        </w:rPr>
+        <w:t>/000</w:t>
+      </w:r>
+      <w:r>
+        <w:rPr>
+          <w:rFonts w:ascii="Consolas" w:eastAsia="Times New Roman" w:hAnsi="Consolas" w:cs="Times New Roman"/>
+          <w:noProof w:val="0"/>
+          <w:color w:val="BFBFBF" w:themeColor="background1" w:themeShade="BF"/>
+          <w:sz w:val="21"/>
+          <w:szCs w:val="21"/>
+        </w:rPr>
+        <w:t>5</w:t>
+      </w:r>
+      <w:r>
+        <w:rPr>
+          <w:rFonts w:ascii="Consolas" w:eastAsia="Times New Roman" w:hAnsi="Consolas" w:cs="Times New Roman"/>
+          <w:noProof w:val="0"/>
+          <w:color w:val="BFBFBF" w:themeColor="background1" w:themeShade="BF"/>
+          <w:sz w:val="21"/>
+          <w:szCs w:val="21"/>
+        </w:rPr>
+        <w:t>    EPOCH COMPLETED!</w:t>
+      </w:r>
+    </w:p>
+    <w:p>
+      <w:pPr>
+        <w:shd w:val="clear" w:color="auto" w:fill="282C34"/>
+        <w:bidi w:val="0"/>
+        <w:spacing w:after="0" w:line="285" w:lineRule="atLeast"/>
+        <w:jc w:val="left"/>
+        <w:rPr>
+          <w:rFonts w:ascii="Consolas" w:eastAsia="Times New Roman" w:hAnsi="Consolas" w:cs="Times New Roman"/>
+          <w:noProof w:val="0"/>
+          <w:color w:val="BFBFBF" w:themeColor="background1" w:themeShade="BF"/>
+          <w:sz w:val="21"/>
+          <w:szCs w:val="21"/>
+        </w:rPr>
+      </w:pPr>
+      <w:r>
+        <w:rPr>
+          <w:rFonts w:ascii="Consolas" w:eastAsia="Times New Roman" w:hAnsi="Consolas" w:cs="Times New Roman"/>
+          <w:noProof w:val="0"/>
+          <w:color w:val="BFBFBF" w:themeColor="background1" w:themeShade="BF"/>
+          <w:sz w:val="21"/>
+          <w:szCs w:val="21"/>
+        </w:rPr>
+        <w:t>    EPOCH: 20</w:t>
+      </w:r>
+      <w:r>
+        <w:rPr>
+          <w:rFonts w:ascii="Consolas" w:eastAsia="Times New Roman" w:hAnsi="Consolas" w:cs="Times New Roman"/>
+          <w:noProof w:val="0"/>
+          <w:color w:val="BFBFBF" w:themeColor="background1" w:themeShade="BF"/>
+          <w:sz w:val="21"/>
+          <w:szCs w:val="21"/>
+        </w:rPr>
+        <w:t>0</w:t>
+      </w:r>
+      <w:r>
+        <w:rPr>
+          <w:rFonts w:ascii="Consolas" w:eastAsia="Times New Roman" w:hAnsi="Consolas" w:cs="Times New Roman"/>
+          <w:noProof w:val="0"/>
+          <w:color w:val="BFBFBF" w:themeColor="background1" w:themeShade="BF"/>
+          <w:sz w:val="21"/>
+          <w:szCs w:val="21"/>
+        </w:rPr>
+        <w:t>/20</w:t>
+      </w:r>
+      <w:r>
+        <w:rPr>
+          <w:rFonts w:ascii="Consolas" w:eastAsia="Times New Roman" w:hAnsi="Consolas" w:cs="Times New Roman"/>
+          <w:noProof w:val="0"/>
+          <w:color w:val="BFBFBF" w:themeColor="background1" w:themeShade="BF"/>
+          <w:sz w:val="21"/>
+          <w:szCs w:val="21"/>
+        </w:rPr>
+        <w:t>0</w:t>
+      </w:r>
+      <w:r>
+        <w:rPr>
+          <w:rFonts w:ascii="Consolas" w:eastAsia="Times New Roman" w:hAnsi="Consolas" w:cs="Times New Roman"/>
+          <w:noProof w:val="0"/>
+          <w:color w:val="BFBFBF" w:themeColor="background1" w:themeShade="BF"/>
+          <w:sz w:val="21"/>
+          <w:szCs w:val="21"/>
+        </w:rPr>
+        <w:t>     BATCH: 0</w:t>
+      </w:r>
+      <w:r>
+        <w:rPr>
+          <w:rFonts w:ascii="Consolas" w:eastAsia="Times New Roman" w:hAnsi="Consolas" w:cs="Times New Roman"/>
+          <w:noProof w:val="0"/>
+          <w:color w:val="BFBFBF" w:themeColor="background1" w:themeShade="BF"/>
+          <w:sz w:val="21"/>
+          <w:szCs w:val="21"/>
+        </w:rPr>
+        <w:t>2</w:t>
+      </w:r>
+      <w:r>
+        <w:rPr>
+          <w:rFonts w:ascii="Consolas" w:eastAsia="Times New Roman" w:hAnsi="Consolas" w:cs="Times New Roman"/>
+          <w:noProof w:val="0"/>
+          <w:color w:val="BFBFBF" w:themeColor="background1" w:themeShade="BF"/>
+          <w:sz w:val="21"/>
+          <w:szCs w:val="21"/>
+        </w:rPr>
+        <w:t>0/0</w:t>
+      </w:r>
+      <w:r>
+        <w:rPr>
+          <w:rFonts w:ascii="Consolas" w:eastAsia="Times New Roman" w:hAnsi="Consolas" w:cs="Times New Roman"/>
+          <w:noProof w:val="0"/>
+          <w:color w:val="BFBFBF" w:themeColor="background1" w:themeShade="BF"/>
+          <w:sz w:val="21"/>
+          <w:szCs w:val="21"/>
+        </w:rPr>
+        <w:t>2</w:t>
+      </w:r>
+      <w:r>
+        <w:rPr>
+          <w:rFonts w:ascii="Consolas" w:eastAsia="Times New Roman" w:hAnsi="Consolas" w:cs="Times New Roman"/>
+          <w:noProof w:val="0"/>
+          <w:color w:val="BFBFBF" w:themeColor="background1" w:themeShade="BF"/>
+          <w:sz w:val="21"/>
+          <w:szCs w:val="21"/>
+        </w:rPr>
+        <w:t>0   IMAGE: 000</w:t>
+      </w:r>
+      <w:r>
+        <w:rPr>
+          <w:rFonts w:ascii="Consolas" w:eastAsia="Times New Roman" w:hAnsi="Consolas" w:cs="Times New Roman"/>
+          <w:noProof w:val="0"/>
+          <w:color w:val="BFBFBF" w:themeColor="background1" w:themeShade="BF"/>
+          <w:sz w:val="21"/>
+          <w:szCs w:val="21"/>
+        </w:rPr>
+        <w:t>5</w:t>
+      </w:r>
+      <w:r>
+        <w:rPr>
+          <w:rFonts w:ascii="Consolas" w:eastAsia="Times New Roman" w:hAnsi="Consolas" w:cs="Times New Roman"/>
+          <w:noProof w:val="0"/>
+          <w:color w:val="BFBFBF" w:themeColor="background1" w:themeShade="BF"/>
+          <w:sz w:val="21"/>
+          <w:szCs w:val="21"/>
+        </w:rPr>
+        <w:t>/000</w:t>
+      </w:r>
+      <w:r>
+        <w:rPr>
+          <w:rFonts w:ascii="Consolas" w:eastAsia="Times New Roman" w:hAnsi="Consolas" w:cs="Times New Roman"/>
+          <w:noProof w:val="0"/>
+          <w:color w:val="BFBFBF" w:themeColor="background1" w:themeShade="BF"/>
+          <w:sz w:val="21"/>
+          <w:szCs w:val="21"/>
+        </w:rPr>
+        <w:t>5</w:t>
+      </w:r>
+      <w:r>
+        <w:rPr>
+          <w:rFonts w:ascii="Consolas" w:eastAsia="Times New Roman" w:hAnsi="Consolas" w:cs="Times New Roman"/>
+          <w:noProof w:val="0"/>
+          <w:color w:val="BFBFBF" w:themeColor="background1" w:themeShade="BF"/>
+          <w:sz w:val="21"/>
+          <w:szCs w:val="21"/>
+        </w:rPr>
+        <w:t>    EPOCH COMPLETED!</w:t>
+      </w:r>
+    </w:p>
+    <w:p>
+      <w:pPr>
+        <w:shd w:val="clear" w:color="auto" w:fill="282C34"/>
+        <w:bidi w:val="0"/>
+        <w:spacing w:after="0" w:line="285" w:lineRule="atLeast"/>
+        <w:jc w:val="left"/>
+        <w:rPr>
+          <w:rFonts w:ascii="Consolas" w:eastAsia="Times New Roman" w:hAnsi="Consolas" w:cs="Times New Roman"/>
+          <w:noProof w:val="0"/>
+          <w:color w:val="BFBFBF" w:themeColor="background1" w:themeShade="BF"/>
+          <w:sz w:val="21"/>
+          <w:szCs w:val="21"/>
+        </w:rPr>
+      </w:pPr>
+    </w:p>
+    <w:p>
+      <w:pPr>
+        <w:shd w:val="clear" w:color="auto" w:fill="282C34"/>
+        <w:bidi w:val="0"/>
+        <w:spacing w:after="0" w:line="285" w:lineRule="atLeast"/>
+        <w:jc w:val="left"/>
+        <w:rPr>
+          <w:rFonts w:ascii="Consolas" w:eastAsia="Times New Roman" w:hAnsi="Consolas" w:cs="Times New Roman"/>
+          <w:noProof w:val="0"/>
+          <w:color w:val="BFBFBF" w:themeColor="background1" w:themeShade="BF"/>
+          <w:sz w:val="21"/>
+          <w:szCs w:val="21"/>
+        </w:rPr>
+      </w:pPr>
+      <w:r>
+        <w:rPr>
+          <w:rFonts w:ascii="Consolas" w:eastAsia="Times New Roman" w:hAnsi="Consolas" w:cs="Times New Roman"/>
+          <w:noProof w:val="0"/>
+          <w:color w:val="BFBFBF" w:themeColor="background1" w:themeShade="BF"/>
+          <w:sz w:val="21"/>
+          <w:szCs w:val="21"/>
+        </w:rPr>
+        <w:t>    TRAINING PROCESS COMPLETED IN 34S</w:t>
+      </w:r>
+    </w:p>
+    <w:p>
+      <w:pPr>
+        <w:shd w:val="clear" w:color="auto" w:fill="282C34"/>
+        <w:bidi w:val="0"/>
+        <w:spacing w:after="0" w:line="285" w:lineRule="atLeast"/>
+        <w:jc w:val="left"/>
+        <w:rPr>
+          <w:rFonts w:ascii="Consolas" w:eastAsia="Times New Roman" w:hAnsi="Consolas" w:cs="Times New Roman"/>
+          <w:noProof w:val="0"/>
+          <w:color w:val="BFBFBF" w:themeColor="background1" w:themeShade="BF"/>
+          <w:sz w:val="21"/>
+          <w:szCs w:val="21"/>
+        </w:rPr>
+      </w:pPr>
+      <w:r>
+        <w:rPr>
+          <w:rFonts w:ascii="Consolas" w:eastAsia="Times New Roman" w:hAnsi="Consolas" w:cs="Times New Roman"/>
+          <w:noProof w:val="0"/>
+          <w:color w:val="BFBFBF" w:themeColor="background1" w:themeShade="BF"/>
+          <w:sz w:val="21"/>
+          <w:szCs w:val="21"/>
+        </w:rPr>
+        <w:t>    THE ACCURACY OF THE NETWORK IS 91.0%</w:t>
+      </w:r>
+    </w:p>
+    <w:p>
+      <w:pPr>
+        <w:shd w:val="clear" w:color="auto" w:fill="282C34"/>
+        <w:bidi w:val="0"/>
+        <w:spacing w:after="0" w:line="285" w:lineRule="atLeast"/>
+        <w:jc w:val="left"/>
+        <w:rPr>
+          <w:rFonts w:ascii="Consolas" w:eastAsia="Times New Roman" w:hAnsi="Consolas" w:cs="Times New Roman"/>
+          <w:noProof w:val="0"/>
+          <w:color w:val="BFBFBF" w:themeColor="background1" w:themeShade="BF"/>
+          <w:sz w:val="21"/>
+          <w:szCs w:val="21"/>
+        </w:rPr>
+      </w:pPr>
+    </w:p>
+    <w:p>
+      <w:pPr>
+        <w:rPr>
+          <w:rFonts w:asciiTheme="minorHAnsi" w:hAnsiTheme="minorHAnsi" w:hint="cs"/>
+          <w:rtl/>
+        </w:rPr>
+      </w:pPr>
+      <w:r>
+        <w:rPr>
+          <w:rFonts w:asciiTheme="minorHAnsi" w:hAnsiTheme="minorHAnsi"/>
+          <w:rtl/>
+        </w:rPr>
+        <w:drawing>
+          <wp:inline distT="0" distB="0" distL="0" distR="0" wp14:anchorId="275F0533" wp14:editId="7DFA21B9">
+            <wp:extent cx="5943600" cy="4457700"/>
+            <wp:effectExtent l="0" t="0" r="0" b="0"/>
+            <wp:docPr id="22" name="Picture 22"/>
+            <wp:cNvGraphicFramePr>
+              <a:graphicFrameLocks xmlns:a="http://schemas.openxmlformats.org/drawingml/2006/main" noChangeAspect="1"/>
+            </wp:cNvGraphicFramePr>
+            <a:graphic xmlns:a="http://schemas.openxmlformats.org/drawingml/2006/main">
+              <a:graphicData uri="http://schemas.openxmlformats.org/drawingml/2006/picture">
+                <pic:pic xmlns:pic="http://schemas.openxmlformats.org/drawingml/2006/picture">
+                  <pic:nvPicPr>
+                    <pic:cNvPr id="1" name=""/>
+                    <pic:cNvPicPr/>
+                  </pic:nvPicPr>
+                  <pic:blipFill>
+                    <a:blip r:embed="rId8"/>
+                    <a:stretch>
+                      <a:fillRect/>
+                    </a:stretch>
+                  </pic:blipFill>
+                  <pic:spPr>
+                    <a:xfrm>
+                      <a:off x="0" y="0"/>
+                      <a:ext cx="5943600" cy="4457700"/>
+                    </a:xfrm>
+                    <a:prstGeom prst="rect">
+                      <a:avLst/>
+                    </a:prstGeom>
+                  </pic:spPr>
+                </pic:pic>
+              </a:graphicData>
+            </a:graphic>
+          </wp:inline>
+        </w:drawing>
+      </w:r>
+    </w:p>
+    <w:p>
+      <w:pPr>
+        <w:pStyle w:val="Heading1"/>
+        <w:rPr>
+          <w:rtl/>
+        </w:rPr>
+      </w:pPr>
+      <w:r>
         <w:rPr>
           <w:rFonts w:hint="cs"/>
           <w:rtl/>
         </w:rPr>
+        <w:t xml:space="preserve">گام ۵ </w:t>
+      </w:r>
+      <w:r>
+        <w:rPr>
+          <w:rFonts w:ascii="Arial" w:hAnsi="Arial" w:cs="Arial" w:hint="cs"/>
+          <w:rtl/>
+        </w:rPr>
+        <w:t>–</w:t>
+      </w:r>
+      <w:r>
+        <w:rPr>
+          <w:rFonts w:hint="cs"/>
+          <w:rtl/>
+        </w:rPr>
+        <w:t xml:space="preserve"> تست مدل</w:t>
+      </w:r>
+    </w:p>
+    <w:p>
+      <w:pPr>
+        <w:rPr>
+          <w:rFonts w:asciiTheme="minorHAnsi" w:hAnsiTheme="minorHAnsi"/>
+          <w:rtl/>
+        </w:rPr>
+      </w:pPr>
+      <w:r>
+        <w:rPr>
+          <w:rFonts w:hint="cs"/>
+          <w:rtl/>
+        </w:rPr>
+        <w:t xml:space="preserve">به کمک ۶۰۰۰۰ داده موجود در </w:t>
+      </w:r>
+      <w:r>
+        <w:rPr>
+          <w:rFonts w:asciiTheme="minorHAnsi" w:hAnsiTheme="minorHAnsi"/>
+        </w:rPr>
+        <w:t>train set</w:t>
+      </w:r>
+      <w:r>
+        <w:rPr>
+          <w:rFonts w:asciiTheme="minorHAnsi" w:hAnsiTheme="minorHAnsi" w:hint="cs"/>
+          <w:rtl/>
+        </w:rPr>
+        <w:t xml:space="preserve"> مدل خود را آموزش میدهیم. سپس نمودار خطا را رسم کرده و دقت مدل را برای </w:t>
+      </w:r>
+      <w:r>
+        <w:rPr>
+          <w:rFonts w:asciiTheme="minorHAnsi" w:hAnsiTheme="minorHAnsi"/>
+        </w:rPr>
+        <w:t>train set</w:t>
+      </w:r>
+      <w:r>
+        <w:rPr>
+          <w:rFonts w:asciiTheme="minorHAnsi" w:hAnsiTheme="minorHAnsi" w:hint="cs"/>
+          <w:rtl/>
+        </w:rPr>
+        <w:t xml:space="preserve"> و </w:t>
+      </w:r>
+      <w:r>
+        <w:rPr>
+          <w:rFonts w:asciiTheme="minorHAnsi" w:hAnsiTheme="minorHAnsi"/>
+        </w:rPr>
+        <w:t>test set</w:t>
+      </w:r>
+      <w:r>
+        <w:rPr>
+          <w:rFonts w:asciiTheme="minorHAnsi" w:hAnsiTheme="minorHAnsi" w:hint="cs"/>
+          <w:rtl/>
+        </w:rPr>
+        <w:t xml:space="preserve"> گزارش میکنیم:</w:t>
+      </w:r>
+    </w:p>
+    <w:p>
+      <w:pPr>
+        <w:shd w:val="clear" w:color="auto" w:fill="282C34"/>
+        <w:bidi w:val="0"/>
+        <w:spacing w:after="0" w:line="285" w:lineRule="atLeast"/>
+        <w:jc w:val="left"/>
+        <w:rPr>
+          <w:rFonts w:ascii="Consolas" w:eastAsia="Times New Roman" w:hAnsi="Consolas" w:cs="Times New Roman"/>
+          <w:noProof w:val="0"/>
+          <w:color w:val="BFBFBF" w:themeColor="background1" w:themeShade="BF"/>
+          <w:sz w:val="21"/>
+          <w:szCs w:val="21"/>
+        </w:rPr>
+      </w:pPr>
+    </w:p>
+    <w:p>
+      <w:pPr>
+        <w:shd w:val="clear" w:color="auto" w:fill="282C34"/>
+        <w:bidi w:val="0"/>
+        <w:spacing w:after="0" w:line="285" w:lineRule="atLeast"/>
+        <w:jc w:val="left"/>
+        <w:rPr>
+          <w:rFonts w:ascii="Consolas" w:eastAsia="Times New Roman" w:hAnsi="Consolas" w:cs="Times New Roman"/>
+          <w:noProof w:val="0"/>
+          <w:color w:val="BFBFBF" w:themeColor="background1" w:themeShade="BF"/>
+          <w:sz w:val="21"/>
+          <w:szCs w:val="21"/>
+        </w:rPr>
+      </w:pPr>
+      <w:r>
+        <w:rPr>
+          <w:rFonts w:ascii="Consolas" w:eastAsia="Times New Roman" w:hAnsi="Consolas" w:cs="Times New Roman"/>
+          <w:noProof w:val="0"/>
+          <w:color w:val="BFBFBF" w:themeColor="background1" w:themeShade="BF"/>
+          <w:sz w:val="21"/>
+          <w:szCs w:val="21"/>
+        </w:rPr>
+        <w:t xml:space="preserve">    </w:t>
+      </w:r>
+      <w:r>
+        <w:rPr>
+          <w:rFonts w:ascii="Consolas" w:eastAsia="Times New Roman" w:hAnsi="Consolas" w:cs="Times New Roman"/>
+          <w:noProof w:val="0"/>
+          <w:color w:val="BFBFBF" w:themeColor="background1" w:themeShade="BF"/>
+          <w:sz w:val="21"/>
+          <w:szCs w:val="21"/>
+        </w:rPr>
+        <w:t>EPOCH: </w:t>
+      </w:r>
+      <w:r>
+        <w:rPr>
+          <w:rFonts w:ascii="Consolas" w:eastAsia="Times New Roman" w:hAnsi="Consolas" w:cs="Times New Roman"/>
+          <w:noProof w:val="0"/>
+          <w:color w:val="BFBFBF" w:themeColor="background1" w:themeShade="BF"/>
+          <w:sz w:val="21"/>
+          <w:szCs w:val="21"/>
+        </w:rPr>
+        <w:t>01</w:t>
+      </w:r>
+      <w:r>
+        <w:rPr>
+          <w:rFonts w:ascii="Consolas" w:eastAsia="Times New Roman" w:hAnsi="Consolas" w:cs="Times New Roman"/>
+          <w:noProof w:val="0"/>
+          <w:color w:val="BFBFBF" w:themeColor="background1" w:themeShade="BF"/>
+          <w:sz w:val="21"/>
+          <w:szCs w:val="21"/>
+        </w:rPr>
+        <w:t>/</w:t>
+      </w:r>
+      <w:r>
+        <w:rPr>
+          <w:rFonts w:ascii="Consolas" w:eastAsia="Times New Roman" w:hAnsi="Consolas" w:cs="Times New Roman"/>
+          <w:noProof w:val="0"/>
+          <w:color w:val="BFBFBF" w:themeColor="background1" w:themeShade="BF"/>
+          <w:sz w:val="21"/>
+          <w:szCs w:val="21"/>
+        </w:rPr>
+        <w:t>0</w:t>
+      </w:r>
+      <w:r>
+        <w:rPr>
+          <w:rFonts w:ascii="Consolas" w:eastAsia="Times New Roman" w:hAnsi="Consolas" w:cs="Times New Roman"/>
+          <w:noProof w:val="0"/>
+          <w:color w:val="BFBFBF" w:themeColor="background1" w:themeShade="BF"/>
+          <w:sz w:val="21"/>
+          <w:szCs w:val="21"/>
+        </w:rPr>
+        <w:t>5</w:t>
+      </w:r>
+      <w:r>
+        <w:rPr>
+          <w:rFonts w:ascii="Consolas" w:eastAsia="Times New Roman" w:hAnsi="Consolas" w:cs="Times New Roman"/>
+          <w:noProof w:val="0"/>
+          <w:color w:val="BFBFBF" w:themeColor="background1" w:themeShade="BF"/>
+          <w:sz w:val="21"/>
+          <w:szCs w:val="21"/>
+        </w:rPr>
+        <w:t>   BATCH: </w:t>
+      </w:r>
+      <w:r>
+        <w:rPr>
+          <w:rFonts w:ascii="Consolas" w:eastAsia="Times New Roman" w:hAnsi="Consolas" w:cs="Times New Roman"/>
+          <w:noProof w:val="0"/>
+          <w:color w:val="BFBFBF" w:themeColor="background1" w:themeShade="BF"/>
+          <w:sz w:val="21"/>
+          <w:szCs w:val="21"/>
+        </w:rPr>
+        <w:t>12000</w:t>
+      </w:r>
+      <w:r>
+        <w:rPr>
+          <w:rFonts w:ascii="Consolas" w:eastAsia="Times New Roman" w:hAnsi="Consolas" w:cs="Times New Roman"/>
+          <w:noProof w:val="0"/>
+          <w:color w:val="BFBFBF" w:themeColor="background1" w:themeShade="BF"/>
+          <w:sz w:val="21"/>
+          <w:szCs w:val="21"/>
+        </w:rPr>
+        <w:t>/</w:t>
+      </w:r>
+      <w:r>
+        <w:rPr>
+          <w:rFonts w:ascii="Consolas" w:eastAsia="Times New Roman" w:hAnsi="Consolas" w:cs="Times New Roman"/>
+          <w:noProof w:val="0"/>
+          <w:color w:val="BFBFBF" w:themeColor="background1" w:themeShade="BF"/>
+          <w:sz w:val="21"/>
+          <w:szCs w:val="21"/>
+        </w:rPr>
+        <w:t xml:space="preserve">12000   </w:t>
+      </w:r>
+      <w:r>
+        <w:rPr>
+          <w:rFonts w:ascii="Consolas" w:eastAsia="Times New Roman" w:hAnsi="Consolas" w:cs="Times New Roman"/>
+          <w:noProof w:val="0"/>
+          <w:color w:val="BFBFBF" w:themeColor="background1" w:themeShade="BF"/>
+          <w:sz w:val="21"/>
+          <w:szCs w:val="21"/>
+        </w:rPr>
+        <w:t>IMAGE: 000</w:t>
+      </w:r>
+      <w:r>
+        <w:rPr>
+          <w:rFonts w:ascii="Consolas" w:eastAsia="Times New Roman" w:hAnsi="Consolas" w:cs="Times New Roman"/>
+          <w:noProof w:val="0"/>
+          <w:color w:val="BFBFBF" w:themeColor="background1" w:themeShade="BF"/>
+          <w:sz w:val="21"/>
+          <w:szCs w:val="21"/>
+        </w:rPr>
+        <w:t>5</w:t>
+      </w:r>
+      <w:r>
+        <w:rPr>
+          <w:rFonts w:ascii="Consolas" w:eastAsia="Times New Roman" w:hAnsi="Consolas" w:cs="Times New Roman"/>
+          <w:noProof w:val="0"/>
+          <w:color w:val="BFBFBF" w:themeColor="background1" w:themeShade="BF"/>
+          <w:sz w:val="21"/>
+          <w:szCs w:val="21"/>
+        </w:rPr>
+        <w:t>/000</w:t>
+      </w:r>
+      <w:r>
+        <w:rPr>
+          <w:rFonts w:ascii="Consolas" w:eastAsia="Times New Roman" w:hAnsi="Consolas" w:cs="Times New Roman"/>
+          <w:noProof w:val="0"/>
+          <w:color w:val="BFBFBF" w:themeColor="background1" w:themeShade="BF"/>
+          <w:sz w:val="21"/>
+          <w:szCs w:val="21"/>
+        </w:rPr>
+        <w:t>5</w:t>
+      </w:r>
+      <w:r>
+        <w:rPr>
+          <w:rFonts w:ascii="Consolas" w:eastAsia="Times New Roman" w:hAnsi="Consolas" w:cs="Times New Roman"/>
+          <w:noProof w:val="0"/>
+          <w:color w:val="BFBFBF" w:themeColor="background1" w:themeShade="BF"/>
+          <w:sz w:val="21"/>
+          <w:szCs w:val="21"/>
+        </w:rPr>
+        <w:t>    EPOCH COMPLETED!</w:t>
+      </w:r>
+    </w:p>
+    <w:p>
+      <w:pPr>
+        <w:shd w:val="clear" w:color="auto" w:fill="282C34"/>
+        <w:bidi w:val="0"/>
+        <w:spacing w:after="0" w:line="285" w:lineRule="atLeast"/>
+        <w:jc w:val="left"/>
+        <w:rPr>
+          <w:rFonts w:ascii="Consolas" w:eastAsia="Times New Roman" w:hAnsi="Consolas" w:cs="Times New Roman"/>
+          <w:noProof w:val="0"/>
+          <w:color w:val="BFBFBF" w:themeColor="background1" w:themeShade="BF"/>
+          <w:sz w:val="21"/>
+          <w:szCs w:val="21"/>
+        </w:rPr>
+      </w:pPr>
+      <w:r>
+        <w:rPr>
+          <w:rFonts w:ascii="Consolas" w:eastAsia="Times New Roman" w:hAnsi="Consolas" w:cs="Times New Roman"/>
+          <w:noProof w:val="0"/>
+          <w:color w:val="BFBFBF" w:themeColor="background1" w:themeShade="BF"/>
+          <w:sz w:val="21"/>
+          <w:szCs w:val="21"/>
+        </w:rPr>
+        <w:t>    EPOCH: </w:t>
+      </w:r>
+      <w:r>
+        <w:rPr>
+          <w:rFonts w:ascii="Consolas" w:eastAsia="Times New Roman" w:hAnsi="Consolas" w:cs="Times New Roman"/>
+          <w:noProof w:val="0"/>
+          <w:color w:val="BFBFBF" w:themeColor="background1" w:themeShade="BF"/>
+          <w:sz w:val="21"/>
+          <w:szCs w:val="21"/>
+        </w:rPr>
+        <w:t>02</w:t>
+      </w:r>
+      <w:r>
+        <w:rPr>
+          <w:rFonts w:ascii="Consolas" w:eastAsia="Times New Roman" w:hAnsi="Consolas" w:cs="Times New Roman"/>
+          <w:noProof w:val="0"/>
+          <w:color w:val="BFBFBF" w:themeColor="background1" w:themeShade="BF"/>
+          <w:sz w:val="21"/>
+          <w:szCs w:val="21"/>
+        </w:rPr>
+        <w:t>/</w:t>
+      </w:r>
+      <w:r>
+        <w:rPr>
+          <w:rFonts w:ascii="Consolas" w:eastAsia="Times New Roman" w:hAnsi="Consolas" w:cs="Times New Roman"/>
+          <w:noProof w:val="0"/>
+          <w:color w:val="BFBFBF" w:themeColor="background1" w:themeShade="BF"/>
+          <w:sz w:val="21"/>
+          <w:szCs w:val="21"/>
+        </w:rPr>
+        <w:t>05</w:t>
+      </w:r>
+      <w:r>
+        <w:rPr>
+          <w:rFonts w:ascii="Consolas" w:eastAsia="Times New Roman" w:hAnsi="Consolas" w:cs="Times New Roman"/>
+          <w:noProof w:val="0"/>
+          <w:color w:val="BFBFBF" w:themeColor="background1" w:themeShade="BF"/>
+          <w:sz w:val="21"/>
+          <w:szCs w:val="21"/>
+        </w:rPr>
+        <w:t>   BATCH: </w:t>
+      </w:r>
+      <w:r>
+        <w:rPr>
+          <w:rFonts w:ascii="Consolas" w:eastAsia="Times New Roman" w:hAnsi="Consolas" w:cs="Times New Roman"/>
+          <w:noProof w:val="0"/>
+          <w:color w:val="BFBFBF" w:themeColor="background1" w:themeShade="BF"/>
+          <w:sz w:val="21"/>
+          <w:szCs w:val="21"/>
+        </w:rPr>
+        <w:t>12000</w:t>
+      </w:r>
+      <w:r>
+        <w:rPr>
+          <w:rFonts w:ascii="Consolas" w:eastAsia="Times New Roman" w:hAnsi="Consolas" w:cs="Times New Roman"/>
+          <w:noProof w:val="0"/>
+          <w:color w:val="BFBFBF" w:themeColor="background1" w:themeShade="BF"/>
+          <w:sz w:val="21"/>
+          <w:szCs w:val="21"/>
+        </w:rPr>
+        <w:t>/</w:t>
+      </w:r>
+      <w:r>
+        <w:rPr>
+          <w:rFonts w:ascii="Consolas" w:eastAsia="Times New Roman" w:hAnsi="Consolas" w:cs="Times New Roman"/>
+          <w:noProof w:val="0"/>
+          <w:color w:val="BFBFBF" w:themeColor="background1" w:themeShade="BF"/>
+          <w:sz w:val="21"/>
+          <w:szCs w:val="21"/>
+        </w:rPr>
+        <w:t xml:space="preserve">12000   </w:t>
+      </w:r>
+      <w:r>
+        <w:rPr>
+          <w:rFonts w:ascii="Consolas" w:eastAsia="Times New Roman" w:hAnsi="Consolas" w:cs="Times New Roman"/>
+          <w:noProof w:val="0"/>
+          <w:color w:val="BFBFBF" w:themeColor="background1" w:themeShade="BF"/>
+          <w:sz w:val="21"/>
+          <w:szCs w:val="21"/>
+        </w:rPr>
+        <w:t>IMAGE: 000</w:t>
+      </w:r>
+      <w:r>
+        <w:rPr>
+          <w:rFonts w:ascii="Consolas" w:eastAsia="Times New Roman" w:hAnsi="Consolas" w:cs="Times New Roman"/>
+          <w:noProof w:val="0"/>
+          <w:color w:val="BFBFBF" w:themeColor="background1" w:themeShade="BF"/>
+          <w:sz w:val="21"/>
+          <w:szCs w:val="21"/>
+        </w:rPr>
+        <w:t>5</w:t>
+      </w:r>
+      <w:r>
+        <w:rPr>
+          <w:rFonts w:ascii="Consolas" w:eastAsia="Times New Roman" w:hAnsi="Consolas" w:cs="Times New Roman"/>
+          <w:noProof w:val="0"/>
+          <w:color w:val="BFBFBF" w:themeColor="background1" w:themeShade="BF"/>
+          <w:sz w:val="21"/>
+          <w:szCs w:val="21"/>
+        </w:rPr>
+        <w:t>/000</w:t>
+      </w:r>
+      <w:r>
+        <w:rPr>
+          <w:rFonts w:ascii="Consolas" w:eastAsia="Times New Roman" w:hAnsi="Consolas" w:cs="Times New Roman"/>
+          <w:noProof w:val="0"/>
+          <w:color w:val="BFBFBF" w:themeColor="background1" w:themeShade="BF"/>
+          <w:sz w:val="21"/>
+          <w:szCs w:val="21"/>
+        </w:rPr>
+        <w:t>5</w:t>
+      </w:r>
+      <w:r>
+        <w:rPr>
+          <w:rFonts w:ascii="Consolas" w:eastAsia="Times New Roman" w:hAnsi="Consolas" w:cs="Times New Roman"/>
+          <w:noProof w:val="0"/>
+          <w:color w:val="BFBFBF" w:themeColor="background1" w:themeShade="BF"/>
+          <w:sz w:val="21"/>
+          <w:szCs w:val="21"/>
+        </w:rPr>
+        <w:t>    EPOCH COMPLETED!</w:t>
+      </w:r>
+    </w:p>
+    <w:p>
+      <w:pPr>
+        <w:shd w:val="clear" w:color="auto" w:fill="282C34"/>
+        <w:bidi w:val="0"/>
+        <w:spacing w:after="0" w:line="285" w:lineRule="atLeast"/>
+        <w:jc w:val="left"/>
+        <w:rPr>
+          <w:rFonts w:ascii="Consolas" w:eastAsia="Times New Roman" w:hAnsi="Consolas" w:cs="Times New Roman"/>
+          <w:noProof w:val="0"/>
+          <w:color w:val="BFBFBF" w:themeColor="background1" w:themeShade="BF"/>
+          <w:sz w:val="21"/>
+          <w:szCs w:val="21"/>
+        </w:rPr>
+      </w:pPr>
+      <w:r>
+        <w:rPr>
+          <w:rFonts w:ascii="Consolas" w:eastAsia="Times New Roman" w:hAnsi="Consolas" w:cs="Times New Roman"/>
+          <w:noProof w:val="0"/>
+          <w:color w:val="BFBFBF" w:themeColor="background1" w:themeShade="BF"/>
+          <w:sz w:val="21"/>
+          <w:szCs w:val="21"/>
+        </w:rPr>
+        <w:t>    EPOCH: </w:t>
+      </w:r>
+      <w:r>
+        <w:rPr>
+          <w:rFonts w:ascii="Consolas" w:eastAsia="Times New Roman" w:hAnsi="Consolas" w:cs="Times New Roman"/>
+          <w:noProof w:val="0"/>
+          <w:color w:val="BFBFBF" w:themeColor="background1" w:themeShade="BF"/>
+          <w:sz w:val="21"/>
+          <w:szCs w:val="21"/>
+        </w:rPr>
+        <w:t>03</w:t>
+      </w:r>
+      <w:r>
+        <w:rPr>
+          <w:rFonts w:ascii="Consolas" w:eastAsia="Times New Roman" w:hAnsi="Consolas" w:cs="Times New Roman"/>
+          <w:noProof w:val="0"/>
+          <w:color w:val="BFBFBF" w:themeColor="background1" w:themeShade="BF"/>
+          <w:sz w:val="21"/>
+          <w:szCs w:val="21"/>
+        </w:rPr>
+        <w:t>/</w:t>
+      </w:r>
+      <w:r>
+        <w:rPr>
+          <w:rFonts w:ascii="Consolas" w:eastAsia="Times New Roman" w:hAnsi="Consolas" w:cs="Times New Roman"/>
+          <w:noProof w:val="0"/>
+          <w:color w:val="BFBFBF" w:themeColor="background1" w:themeShade="BF"/>
+          <w:sz w:val="21"/>
+          <w:szCs w:val="21"/>
+        </w:rPr>
+        <w:t>05</w:t>
+      </w:r>
+      <w:r>
+        <w:rPr>
+          <w:rFonts w:ascii="Consolas" w:eastAsia="Times New Roman" w:hAnsi="Consolas" w:cs="Times New Roman"/>
+          <w:noProof w:val="0"/>
+          <w:color w:val="BFBFBF" w:themeColor="background1" w:themeShade="BF"/>
+          <w:sz w:val="21"/>
+          <w:szCs w:val="21"/>
+        </w:rPr>
+        <w:t>   BATCH: </w:t>
+      </w:r>
+      <w:r>
+        <w:rPr>
+          <w:rFonts w:ascii="Consolas" w:eastAsia="Times New Roman" w:hAnsi="Consolas" w:cs="Times New Roman"/>
+          <w:noProof w:val="0"/>
+          <w:color w:val="BFBFBF" w:themeColor="background1" w:themeShade="BF"/>
+          <w:sz w:val="21"/>
+          <w:szCs w:val="21"/>
+        </w:rPr>
+        <w:t>12000</w:t>
+      </w:r>
+      <w:r>
+        <w:rPr>
+          <w:rFonts w:ascii="Consolas" w:eastAsia="Times New Roman" w:hAnsi="Consolas" w:cs="Times New Roman"/>
+          <w:noProof w:val="0"/>
+          <w:color w:val="BFBFBF" w:themeColor="background1" w:themeShade="BF"/>
+          <w:sz w:val="21"/>
+          <w:szCs w:val="21"/>
+        </w:rPr>
+        <w:t>/</w:t>
+      </w:r>
+      <w:r>
+        <w:rPr>
+          <w:rFonts w:ascii="Consolas" w:eastAsia="Times New Roman" w:hAnsi="Consolas" w:cs="Times New Roman"/>
+          <w:noProof w:val="0"/>
+          <w:color w:val="BFBFBF" w:themeColor="background1" w:themeShade="BF"/>
+          <w:sz w:val="21"/>
+          <w:szCs w:val="21"/>
+        </w:rPr>
+        <w:t xml:space="preserve">12000   </w:t>
+      </w:r>
+      <w:r>
+        <w:rPr>
+          <w:rFonts w:ascii="Consolas" w:eastAsia="Times New Roman" w:hAnsi="Consolas" w:cs="Times New Roman"/>
+          <w:noProof w:val="0"/>
+          <w:color w:val="BFBFBF" w:themeColor="background1" w:themeShade="BF"/>
+          <w:sz w:val="21"/>
+          <w:szCs w:val="21"/>
+        </w:rPr>
+        <w:t>IMAGE: 000</w:t>
+      </w:r>
+      <w:r>
+        <w:rPr>
+          <w:rFonts w:ascii="Consolas" w:eastAsia="Times New Roman" w:hAnsi="Consolas" w:cs="Times New Roman"/>
+          <w:noProof w:val="0"/>
+          <w:color w:val="BFBFBF" w:themeColor="background1" w:themeShade="BF"/>
+          <w:sz w:val="21"/>
+          <w:szCs w:val="21"/>
+        </w:rPr>
+        <w:t>5</w:t>
+      </w:r>
+      <w:r>
+        <w:rPr>
+          <w:rFonts w:ascii="Consolas" w:eastAsia="Times New Roman" w:hAnsi="Consolas" w:cs="Times New Roman"/>
+          <w:noProof w:val="0"/>
+          <w:color w:val="BFBFBF" w:themeColor="background1" w:themeShade="BF"/>
+          <w:sz w:val="21"/>
+          <w:szCs w:val="21"/>
+        </w:rPr>
+        <w:t>/000</w:t>
+      </w:r>
+      <w:r>
+        <w:rPr>
+          <w:rFonts w:ascii="Consolas" w:eastAsia="Times New Roman" w:hAnsi="Consolas" w:cs="Times New Roman"/>
+          <w:noProof w:val="0"/>
+          <w:color w:val="BFBFBF" w:themeColor="background1" w:themeShade="BF"/>
+          <w:sz w:val="21"/>
+          <w:szCs w:val="21"/>
+        </w:rPr>
+        <w:t>5</w:t>
+      </w:r>
+      <w:r>
+        <w:rPr>
+          <w:rFonts w:ascii="Consolas" w:eastAsia="Times New Roman" w:hAnsi="Consolas" w:cs="Times New Roman"/>
+          <w:noProof w:val="0"/>
+          <w:color w:val="BFBFBF" w:themeColor="background1" w:themeShade="BF"/>
+          <w:sz w:val="21"/>
+          <w:szCs w:val="21"/>
+        </w:rPr>
+        <w:t>    EPOCH COMPLETED!</w:t>
+      </w:r>
+    </w:p>
+    <w:p>
+      <w:pPr>
+        <w:shd w:val="clear" w:color="auto" w:fill="282C34"/>
+        <w:bidi w:val="0"/>
+        <w:spacing w:after="0" w:line="285" w:lineRule="atLeast"/>
+        <w:jc w:val="left"/>
+        <w:rPr>
+          <w:rFonts w:ascii="Consolas" w:eastAsia="Times New Roman" w:hAnsi="Consolas" w:cs="Times New Roman"/>
+          <w:noProof w:val="0"/>
+          <w:color w:val="BFBFBF" w:themeColor="background1" w:themeShade="BF"/>
+          <w:sz w:val="21"/>
+          <w:szCs w:val="21"/>
+        </w:rPr>
+      </w:pPr>
+      <w:r>
+        <w:rPr>
+          <w:rFonts w:ascii="Consolas" w:eastAsia="Times New Roman" w:hAnsi="Consolas" w:cs="Times New Roman"/>
+          <w:noProof w:val="0"/>
+          <w:color w:val="BFBFBF" w:themeColor="background1" w:themeShade="BF"/>
+          <w:sz w:val="21"/>
+          <w:szCs w:val="21"/>
+        </w:rPr>
+        <w:t>    EPOCH: </w:t>
+      </w:r>
+      <w:r>
+        <w:rPr>
+          <w:rFonts w:ascii="Consolas" w:eastAsia="Times New Roman" w:hAnsi="Consolas" w:cs="Times New Roman"/>
+          <w:noProof w:val="0"/>
+          <w:color w:val="BFBFBF" w:themeColor="background1" w:themeShade="BF"/>
+          <w:sz w:val="21"/>
+          <w:szCs w:val="21"/>
+        </w:rPr>
+        <w:t>04</w:t>
+      </w:r>
+      <w:r>
+        <w:rPr>
+          <w:rFonts w:ascii="Consolas" w:eastAsia="Times New Roman" w:hAnsi="Consolas" w:cs="Times New Roman"/>
+          <w:noProof w:val="0"/>
+          <w:color w:val="BFBFBF" w:themeColor="background1" w:themeShade="BF"/>
+          <w:sz w:val="21"/>
+          <w:szCs w:val="21"/>
+        </w:rPr>
+        <w:t>/</w:t>
+      </w:r>
+      <w:r>
+        <w:rPr>
+          <w:rFonts w:ascii="Consolas" w:eastAsia="Times New Roman" w:hAnsi="Consolas" w:cs="Times New Roman"/>
+          <w:noProof w:val="0"/>
+          <w:color w:val="BFBFBF" w:themeColor="background1" w:themeShade="BF"/>
+          <w:sz w:val="21"/>
+          <w:szCs w:val="21"/>
+        </w:rPr>
+        <w:t>05</w:t>
+      </w:r>
+      <w:r>
+        <w:rPr>
+          <w:rFonts w:ascii="Consolas" w:eastAsia="Times New Roman" w:hAnsi="Consolas" w:cs="Times New Roman"/>
+          <w:noProof w:val="0"/>
+          <w:color w:val="BFBFBF" w:themeColor="background1" w:themeShade="BF"/>
+          <w:sz w:val="21"/>
+          <w:szCs w:val="21"/>
+        </w:rPr>
+        <w:t>   BATCH: </w:t>
+      </w:r>
+      <w:r>
+        <w:rPr>
+          <w:rFonts w:ascii="Consolas" w:eastAsia="Times New Roman" w:hAnsi="Consolas" w:cs="Times New Roman"/>
+          <w:noProof w:val="0"/>
+          <w:color w:val="BFBFBF" w:themeColor="background1" w:themeShade="BF"/>
+          <w:sz w:val="21"/>
+          <w:szCs w:val="21"/>
+        </w:rPr>
+        <w:t>12000</w:t>
+      </w:r>
+      <w:r>
+        <w:rPr>
+          <w:rFonts w:ascii="Consolas" w:eastAsia="Times New Roman" w:hAnsi="Consolas" w:cs="Times New Roman"/>
+          <w:noProof w:val="0"/>
+          <w:color w:val="BFBFBF" w:themeColor="background1" w:themeShade="BF"/>
+          <w:sz w:val="21"/>
+          <w:szCs w:val="21"/>
+        </w:rPr>
+        <w:t>/</w:t>
+      </w:r>
+      <w:r>
+        <w:rPr>
+          <w:rFonts w:ascii="Consolas" w:eastAsia="Times New Roman" w:hAnsi="Consolas" w:cs="Times New Roman"/>
+          <w:noProof w:val="0"/>
+          <w:color w:val="BFBFBF" w:themeColor="background1" w:themeShade="BF"/>
+          <w:sz w:val="21"/>
+          <w:szCs w:val="21"/>
+        </w:rPr>
+        <w:t xml:space="preserve">12000   </w:t>
+      </w:r>
+      <w:r>
+        <w:rPr>
+          <w:rFonts w:ascii="Consolas" w:eastAsia="Times New Roman" w:hAnsi="Consolas" w:cs="Times New Roman"/>
+          <w:noProof w:val="0"/>
+          <w:color w:val="BFBFBF" w:themeColor="background1" w:themeShade="BF"/>
+          <w:sz w:val="21"/>
+          <w:szCs w:val="21"/>
+        </w:rPr>
+        <w:t>IMAGE: 000</w:t>
+      </w:r>
+      <w:r>
+        <w:rPr>
+          <w:rFonts w:ascii="Consolas" w:eastAsia="Times New Roman" w:hAnsi="Consolas" w:cs="Times New Roman"/>
+          <w:noProof w:val="0"/>
+          <w:color w:val="BFBFBF" w:themeColor="background1" w:themeShade="BF"/>
+          <w:sz w:val="21"/>
+          <w:szCs w:val="21"/>
+        </w:rPr>
+        <w:t>5</w:t>
+      </w:r>
+      <w:r>
+        <w:rPr>
+          <w:rFonts w:ascii="Consolas" w:eastAsia="Times New Roman" w:hAnsi="Consolas" w:cs="Times New Roman"/>
+          <w:noProof w:val="0"/>
+          <w:color w:val="BFBFBF" w:themeColor="background1" w:themeShade="BF"/>
+          <w:sz w:val="21"/>
+          <w:szCs w:val="21"/>
+        </w:rPr>
+        <w:t>/000</w:t>
+      </w:r>
+      <w:r>
+        <w:rPr>
+          <w:rFonts w:ascii="Consolas" w:eastAsia="Times New Roman" w:hAnsi="Consolas" w:cs="Times New Roman"/>
+          <w:noProof w:val="0"/>
+          <w:color w:val="BFBFBF" w:themeColor="background1" w:themeShade="BF"/>
+          <w:sz w:val="21"/>
+          <w:szCs w:val="21"/>
+        </w:rPr>
+        <w:t>5</w:t>
+      </w:r>
+      <w:r>
+        <w:rPr>
+          <w:rFonts w:ascii="Consolas" w:eastAsia="Times New Roman" w:hAnsi="Consolas" w:cs="Times New Roman"/>
+          <w:noProof w:val="0"/>
+          <w:color w:val="BFBFBF" w:themeColor="background1" w:themeShade="BF"/>
+          <w:sz w:val="21"/>
+          <w:szCs w:val="21"/>
+        </w:rPr>
+        <w:t>    EPOCH COMPLETED!</w:t>
+      </w:r>
+    </w:p>
+    <w:p>
+      <w:pPr>
+        <w:shd w:val="clear" w:color="auto" w:fill="282C34"/>
+        <w:bidi w:val="0"/>
+        <w:spacing w:after="0" w:line="285" w:lineRule="atLeast"/>
+        <w:jc w:val="left"/>
+        <w:rPr>
+          <w:rFonts w:ascii="Consolas" w:eastAsia="Times New Roman" w:hAnsi="Consolas" w:cs="Times New Roman"/>
+          <w:noProof w:val="0"/>
+          <w:color w:val="BFBFBF" w:themeColor="background1" w:themeShade="BF"/>
+          <w:sz w:val="21"/>
+          <w:szCs w:val="21"/>
+        </w:rPr>
+      </w:pPr>
+      <w:r>
+        <w:rPr>
+          <w:rFonts w:ascii="Consolas" w:eastAsia="Times New Roman" w:hAnsi="Consolas" w:cs="Times New Roman"/>
+          <w:noProof w:val="0"/>
+          <w:color w:val="BFBFBF" w:themeColor="background1" w:themeShade="BF"/>
+          <w:sz w:val="21"/>
+          <w:szCs w:val="21"/>
+        </w:rPr>
+        <w:t>    EPOCH: </w:t>
+      </w:r>
+      <w:r>
+        <w:rPr>
+          <w:rFonts w:ascii="Consolas" w:eastAsia="Times New Roman" w:hAnsi="Consolas" w:cs="Times New Roman"/>
+          <w:noProof w:val="0"/>
+          <w:color w:val="BFBFBF" w:themeColor="background1" w:themeShade="BF"/>
+          <w:sz w:val="21"/>
+          <w:szCs w:val="21"/>
+        </w:rPr>
+        <w:t>05</w:t>
+      </w:r>
+      <w:r>
+        <w:rPr>
+          <w:rFonts w:ascii="Consolas" w:eastAsia="Times New Roman" w:hAnsi="Consolas" w:cs="Times New Roman"/>
+          <w:noProof w:val="0"/>
+          <w:color w:val="BFBFBF" w:themeColor="background1" w:themeShade="BF"/>
+          <w:sz w:val="21"/>
+          <w:szCs w:val="21"/>
+        </w:rPr>
+        <w:t>/</w:t>
+      </w:r>
+      <w:r>
+        <w:rPr>
+          <w:rFonts w:ascii="Consolas" w:eastAsia="Times New Roman" w:hAnsi="Consolas" w:cs="Times New Roman"/>
+          <w:noProof w:val="0"/>
+          <w:color w:val="BFBFBF" w:themeColor="background1" w:themeShade="BF"/>
+          <w:sz w:val="21"/>
+          <w:szCs w:val="21"/>
+        </w:rPr>
+        <w:t>05</w:t>
+      </w:r>
+      <w:r>
+        <w:rPr>
+          <w:rFonts w:ascii="Consolas" w:eastAsia="Times New Roman" w:hAnsi="Consolas" w:cs="Times New Roman"/>
+          <w:noProof w:val="0"/>
+          <w:color w:val="BFBFBF" w:themeColor="background1" w:themeShade="BF"/>
+          <w:sz w:val="21"/>
+          <w:szCs w:val="21"/>
+        </w:rPr>
+        <w:t>   BATCH: </w:t>
+      </w:r>
+      <w:r>
+        <w:rPr>
+          <w:rFonts w:ascii="Consolas" w:eastAsia="Times New Roman" w:hAnsi="Consolas" w:cs="Times New Roman"/>
+          <w:noProof w:val="0"/>
+          <w:color w:val="BFBFBF" w:themeColor="background1" w:themeShade="BF"/>
+          <w:sz w:val="21"/>
+          <w:szCs w:val="21"/>
+        </w:rPr>
+        <w:t>12000</w:t>
+      </w:r>
+      <w:r>
+        <w:rPr>
+          <w:rFonts w:ascii="Consolas" w:eastAsia="Times New Roman" w:hAnsi="Consolas" w:cs="Times New Roman"/>
+          <w:noProof w:val="0"/>
+          <w:color w:val="BFBFBF" w:themeColor="background1" w:themeShade="BF"/>
+          <w:sz w:val="21"/>
+          <w:szCs w:val="21"/>
+        </w:rPr>
+        <w:t>/</w:t>
+      </w:r>
+      <w:r>
+        <w:rPr>
+          <w:rFonts w:ascii="Consolas" w:eastAsia="Times New Roman" w:hAnsi="Consolas" w:cs="Times New Roman"/>
+          <w:noProof w:val="0"/>
+          <w:color w:val="BFBFBF" w:themeColor="background1" w:themeShade="BF"/>
+          <w:sz w:val="21"/>
+          <w:szCs w:val="21"/>
+        </w:rPr>
+        <w:t xml:space="preserve">12000   </w:t>
+      </w:r>
+      <w:r>
+        <w:rPr>
+          <w:rFonts w:ascii="Consolas" w:eastAsia="Times New Roman" w:hAnsi="Consolas" w:cs="Times New Roman"/>
+          <w:noProof w:val="0"/>
+          <w:color w:val="BFBFBF" w:themeColor="background1" w:themeShade="BF"/>
+          <w:sz w:val="21"/>
+          <w:szCs w:val="21"/>
+        </w:rPr>
+        <w:t>IMAGE: 000</w:t>
+      </w:r>
+      <w:r>
+        <w:rPr>
+          <w:rFonts w:ascii="Consolas" w:eastAsia="Times New Roman" w:hAnsi="Consolas" w:cs="Times New Roman"/>
+          <w:noProof w:val="0"/>
+          <w:color w:val="BFBFBF" w:themeColor="background1" w:themeShade="BF"/>
+          <w:sz w:val="21"/>
+          <w:szCs w:val="21"/>
+        </w:rPr>
+        <w:t>5</w:t>
+      </w:r>
+      <w:r>
+        <w:rPr>
+          <w:rFonts w:ascii="Consolas" w:eastAsia="Times New Roman" w:hAnsi="Consolas" w:cs="Times New Roman"/>
+          <w:noProof w:val="0"/>
+          <w:color w:val="BFBFBF" w:themeColor="background1" w:themeShade="BF"/>
+          <w:sz w:val="21"/>
+          <w:szCs w:val="21"/>
+        </w:rPr>
+        <w:t>/000</w:t>
+      </w:r>
+      <w:r>
+        <w:rPr>
+          <w:rFonts w:ascii="Consolas" w:eastAsia="Times New Roman" w:hAnsi="Consolas" w:cs="Times New Roman"/>
+          <w:noProof w:val="0"/>
+          <w:color w:val="BFBFBF" w:themeColor="background1" w:themeShade="BF"/>
+          <w:sz w:val="21"/>
+          <w:szCs w:val="21"/>
+        </w:rPr>
+        <w:t>5</w:t>
+      </w:r>
+      <w:r>
+        <w:rPr>
+          <w:rFonts w:ascii="Consolas" w:eastAsia="Times New Roman" w:hAnsi="Consolas" w:cs="Times New Roman"/>
+          <w:noProof w:val="0"/>
+          <w:color w:val="BFBFBF" w:themeColor="background1" w:themeShade="BF"/>
+          <w:sz w:val="21"/>
+          <w:szCs w:val="21"/>
+        </w:rPr>
+        <w:t>    EPOCH COMPLETED!</w:t>
+      </w:r>
+    </w:p>
+    <w:p>
+      <w:pPr>
+        <w:shd w:val="clear" w:color="auto" w:fill="282C34"/>
+        <w:bidi w:val="0"/>
+        <w:spacing w:after="0" w:line="330" w:lineRule="atLeast"/>
+        <w:jc w:val="left"/>
+        <w:rPr>
+          <w:rFonts w:ascii="Consolas" w:eastAsia="Times New Roman" w:hAnsi="Consolas" w:cs="Times New Roman"/>
+          <w:noProof w:val="0"/>
+          <w:color w:val="D9D9D9" w:themeColor="background1" w:themeShade="D9"/>
+          <w:sz w:val="21"/>
+          <w:szCs w:val="21"/>
+        </w:rPr>
+      </w:pPr>
+    </w:p>
+    <w:p>
+      <w:pPr>
+        <w:shd w:val="clear" w:color="auto" w:fill="282C34"/>
+        <w:bidi w:val="0"/>
+        <w:spacing w:after="0" w:line="330" w:lineRule="atLeast"/>
+        <w:jc w:val="left"/>
+        <w:rPr>
+          <w:rFonts w:ascii="Consolas" w:eastAsia="Times New Roman" w:hAnsi="Consolas" w:cs="Times New Roman"/>
+          <w:noProof w:val="0"/>
+          <w:color w:val="D9D9D9" w:themeColor="background1" w:themeShade="D9"/>
+          <w:sz w:val="21"/>
+          <w:szCs w:val="21"/>
+        </w:rPr>
+      </w:pPr>
+      <w:r>
+        <w:rPr>
+          <w:rFonts w:ascii="Consolas" w:eastAsia="Times New Roman" w:hAnsi="Consolas" w:cs="Times New Roman"/>
+          <w:noProof w:val="0"/>
+          <w:color w:val="D9D9D9" w:themeColor="background1" w:themeShade="D9"/>
+          <w:sz w:val="21"/>
+          <w:szCs w:val="21"/>
+        </w:rPr>
+        <w:t xml:space="preserve">    TRAINING PROCESS COMPLETED IN </w:t>
+      </w:r>
+      <w:r>
+        <w:rPr>
+          <w:rFonts w:ascii="Consolas" w:eastAsia="Times New Roman" w:hAnsi="Consolas" w:cs="Times New Roman"/>
+          <w:noProof w:val="0"/>
+          <w:color w:val="D9D9D9" w:themeColor="background1" w:themeShade="D9"/>
+          <w:sz w:val="21"/>
+          <w:szCs w:val="21"/>
+        </w:rPr>
+        <w:t>229s</w:t>
+      </w:r>
+    </w:p>
+    <w:p>
+      <w:pPr>
+        <w:shd w:val="clear" w:color="auto" w:fill="282C34"/>
+        <w:bidi w:val="0"/>
+        <w:spacing w:after="0" w:line="330" w:lineRule="atLeast"/>
+        <w:jc w:val="left"/>
+        <w:rPr>
+          <w:rFonts w:ascii="Consolas" w:eastAsia="Times New Roman" w:hAnsi="Consolas" w:cs="Times New Roman"/>
+          <w:noProof w:val="0"/>
+          <w:color w:val="D9D9D9" w:themeColor="background1" w:themeShade="D9"/>
+          <w:sz w:val="21"/>
+          <w:szCs w:val="21"/>
+        </w:rPr>
+      </w:pPr>
+      <w:r>
+        <w:rPr>
+          <w:rFonts w:ascii="Consolas" w:eastAsia="Times New Roman" w:hAnsi="Consolas" w:cs="Times New Roman"/>
+          <w:noProof w:val="0"/>
+          <w:color w:val="D9D9D9" w:themeColor="background1" w:themeShade="D9"/>
+          <w:sz w:val="21"/>
+          <w:szCs w:val="21"/>
+        </w:rPr>
+        <w:t>    THE ACCURACY OF THE NETWORK </w:t>
+      </w:r>
+      <w:r>
+        <w:rPr>
+          <w:rFonts w:ascii="Consolas" w:eastAsia="Times New Roman" w:hAnsi="Consolas" w:cs="Times New Roman"/>
+          <w:noProof w:val="0"/>
+          <w:color w:val="D9D9D9" w:themeColor="background1" w:themeShade="D9"/>
+          <w:sz w:val="21"/>
+          <w:szCs w:val="21"/>
+        </w:rPr>
+        <w:t>FOR TRAIN SET:</w:t>
+      </w:r>
+      <w:r>
+        <w:rPr>
+          <w:rFonts w:ascii="Consolas" w:eastAsia="Times New Roman" w:hAnsi="Consolas" w:cs="Times New Roman"/>
+          <w:noProof w:val="0"/>
+          <w:color w:val="D9D9D9" w:themeColor="background1" w:themeShade="D9"/>
+          <w:sz w:val="21"/>
+          <w:szCs w:val="21"/>
+        </w:rPr>
+        <w:t> </w:t>
+      </w:r>
+      <w:r>
+        <w:rPr>
+          <w:rFonts w:ascii="Consolas" w:eastAsia="Times New Roman" w:hAnsi="Consolas" w:cs="Times New Roman"/>
+          <w:noProof w:val="0"/>
+          <w:color w:val="D9D9D9" w:themeColor="background1" w:themeShade="D9"/>
+          <w:sz w:val="21"/>
+          <w:szCs w:val="21"/>
+        </w:rPr>
+        <w:t>82.81666666666668</w:t>
+      </w:r>
+      <w:r>
+        <w:rPr>
+          <w:rFonts w:ascii="Consolas" w:eastAsia="Times New Roman" w:hAnsi="Consolas" w:cs="Times New Roman"/>
+          <w:noProof w:val="0"/>
+          <w:color w:val="D9D9D9" w:themeColor="background1" w:themeShade="D9"/>
+          <w:sz w:val="21"/>
+          <w:szCs w:val="21"/>
+        </w:rPr>
+        <w:t>%</w:t>
+      </w:r>
+    </w:p>
+    <w:p>
+      <w:pPr>
+        <w:shd w:val="clear" w:color="auto" w:fill="282C34"/>
+        <w:bidi w:val="0"/>
+        <w:spacing w:after="0" w:line="330" w:lineRule="atLeast"/>
+        <w:jc w:val="left"/>
+        <w:rPr>
+          <w:rFonts w:ascii="Consolas" w:eastAsia="Times New Roman" w:hAnsi="Consolas" w:cs="Times New Roman"/>
+          <w:noProof w:val="0"/>
+          <w:color w:val="D9D9D9" w:themeColor="background1" w:themeShade="D9"/>
+          <w:sz w:val="21"/>
+          <w:szCs w:val="21"/>
+        </w:rPr>
+      </w:pPr>
+      <w:r>
+        <w:rPr>
+          <w:rFonts w:ascii="Consolas" w:eastAsia="Times New Roman" w:hAnsi="Consolas" w:cs="Times New Roman"/>
+          <w:noProof w:val="0"/>
+          <w:color w:val="D9D9D9" w:themeColor="background1" w:themeShade="D9"/>
+          <w:sz w:val="21"/>
+          <w:szCs w:val="21"/>
+        </w:rPr>
+        <w:t xml:space="preserve">    </w:t>
+      </w:r>
+      <w:r>
+        <w:rPr>
+          <w:rFonts w:ascii="Consolas" w:eastAsia="Times New Roman" w:hAnsi="Consolas" w:cs="Times New Roman"/>
+          <w:noProof w:val="0"/>
+          <w:color w:val="D9D9D9" w:themeColor="background1" w:themeShade="D9"/>
+          <w:sz w:val="21"/>
+          <w:szCs w:val="21"/>
+        </w:rPr>
+        <w:t xml:space="preserve">THE ACCURACY OF THE NETWORK FOR </w:t>
+      </w:r>
+      <w:proofErr w:type="gramStart"/>
+      <w:r>
+        <w:rPr>
+          <w:rFonts w:ascii="Consolas" w:eastAsia="Times New Roman" w:hAnsi="Consolas" w:cs="Times New Roman"/>
+          <w:noProof w:val="0"/>
+          <w:color w:val="D9D9D9" w:themeColor="background1" w:themeShade="D9"/>
+          <w:sz w:val="21"/>
+          <w:szCs w:val="21"/>
+        </w:rPr>
+        <w:t xml:space="preserve">TEST </w:t>
+      </w:r>
+      <w:r>
+        <w:rPr>
+          <w:rFonts w:ascii="Consolas" w:eastAsia="Times New Roman" w:hAnsi="Consolas" w:cs="Times New Roman"/>
+          <w:noProof w:val="0"/>
+          <w:color w:val="D9D9D9" w:themeColor="background1" w:themeShade="D9"/>
+          <w:sz w:val="21"/>
+          <w:szCs w:val="21"/>
+        </w:rPr>
+        <w:t xml:space="preserve"> SET</w:t>
+      </w:r>
+      <w:proofErr w:type="gramEnd"/>
+      <w:r>
+        <w:rPr>
+          <w:rFonts w:ascii="Consolas" w:eastAsia="Times New Roman" w:hAnsi="Consolas" w:cs="Times New Roman"/>
+          <w:noProof w:val="0"/>
+          <w:color w:val="D9D9D9" w:themeColor="background1" w:themeShade="D9"/>
+          <w:sz w:val="21"/>
+          <w:szCs w:val="21"/>
+        </w:rPr>
+        <w:t>: 82.8</w:t>
+      </w:r>
+      <w:r>
+        <w:rPr>
+          <w:rFonts w:ascii="Consolas" w:eastAsia="Times New Roman" w:hAnsi="Consolas" w:cs="Times New Roman"/>
+          <w:noProof w:val="0"/>
+          <w:color w:val="D9D9D9" w:themeColor="background1" w:themeShade="D9"/>
+          <w:sz w:val="21"/>
+          <w:szCs w:val="21"/>
+        </w:rPr>
+        <w:t>6</w:t>
+      </w:r>
+      <w:r>
+        <w:rPr>
+          <w:rFonts w:ascii="Consolas" w:eastAsia="Times New Roman" w:hAnsi="Consolas" w:cs="Times New Roman"/>
+          <w:noProof w:val="0"/>
+          <w:color w:val="D9D9D9" w:themeColor="background1" w:themeShade="D9"/>
+          <w:sz w:val="21"/>
+          <w:szCs w:val="21"/>
+        </w:rPr>
+        <w:t>%</w:t>
+      </w:r>
+    </w:p>
+    <w:p>
+      <w:pPr>
+        <w:shd w:val="clear" w:color="auto" w:fill="282C34"/>
+        <w:bidi w:val="0"/>
+        <w:spacing w:after="0" w:line="285" w:lineRule="atLeast"/>
+        <w:jc w:val="left"/>
+        <w:rPr>
+          <w:rFonts w:ascii="Consolas" w:eastAsia="Times New Roman" w:hAnsi="Consolas" w:cs="Times New Roman"/>
+          <w:noProof w:val="0"/>
+          <w:color w:val="BFBFBF" w:themeColor="background1" w:themeShade="BF"/>
+          <w:sz w:val="21"/>
+          <w:szCs w:val="21"/>
+        </w:rPr>
+      </w:pPr>
+    </w:p>
+    <w:p>
+      <w:pPr>
+        <w:rPr>
+          <w:rFonts w:asciiTheme="minorHAnsi" w:hAnsiTheme="minorHAnsi" w:hint="cs"/>
+          <w:rtl/>
+        </w:rPr>
+      </w:pPr>
+    </w:p>
+    <w:p>
+      <w:pPr>
+        <w:rPr>
+          <w:rFonts w:asciiTheme="minorHAnsi" w:hAnsiTheme="minorHAnsi"/>
+          <w:rtl/>
+        </w:rPr>
+      </w:pPr>
+      <w:r>
+        <w:rPr>
+          <w:rFonts w:asciiTheme="minorHAnsi" w:hAnsiTheme="minorHAnsi"/>
+          <w:rtl/>
+        </w:rPr>
+        <w:drawing>
+          <wp:inline distT="0" distB="0" distL="0" distR="0" wp14:anchorId="3BE1C0F2" wp14:editId="05C1E88F">
+            <wp:extent cx="5943600" cy="4457700"/>
+            <wp:effectExtent l="0" t="0" r="0" b="0"/>
+            <wp:docPr id="23" name="Picture 23"/>
+            <wp:cNvGraphicFramePr>
+              <a:graphicFrameLocks xmlns:a="http://schemas.openxmlformats.org/drawingml/2006/main" noChangeAspect="1"/>
+            </wp:cNvGraphicFramePr>
+            <a:graphic xmlns:a="http://schemas.openxmlformats.org/drawingml/2006/main">
+              <a:graphicData uri="http://schemas.openxmlformats.org/drawingml/2006/picture">
+                <pic:pic xmlns:pic="http://schemas.openxmlformats.org/drawingml/2006/picture">
+                  <pic:nvPicPr>
+                    <pic:cNvPr id="1" name=""/>
+                    <pic:cNvPicPr/>
+                  </pic:nvPicPr>
+                  <pic:blipFill>
+                    <a:blip r:embed="rId9"/>
+                    <a:stretch>
+                      <a:fillRect/>
+                    </a:stretch>
+                  </pic:blipFill>
+                  <pic:spPr>
+                    <a:xfrm>
+                      <a:off x="0" y="0"/>
+                      <a:ext cx="5943600" cy="4457700"/>
+                    </a:xfrm>
+                    <a:prstGeom prst="rect">
+                      <a:avLst/>
+                    </a:prstGeom>
+                  </pic:spPr>
+                </pic:pic>
+              </a:graphicData>
+            </a:graphic>
+          </wp:inline>
+        </w:drawing>
+      </w:r>
+    </w:p>
+    <w:p>
+      <w:pPr>
+        <w:pStyle w:val="Heading1"/>
+        <w:rPr>
+          <w:rFonts w:hint="cs"/>
+          <w:rtl/>
+        </w:rPr>
+      </w:pPr>
+      <w:r>
+        <w:rPr>
+          <w:rFonts w:hint="cs"/>
+          <w:rtl/>
+        </w:rPr>
+        <w:t>سوالات امتیازی</w:t>
+      </w:r>
+    </w:p>
+    <w:p>
+      <w:pPr>
+        <w:pStyle w:val="Heading2"/>
+        <w:rPr>
+          <w:rFonts w:hint="cs"/>
+          <w:rtl/>
+        </w:rPr>
+      </w:pPr>
+      <w:r>
+        <w:rPr>
+          <w:rFonts w:hint="cs"/>
+          <w:rtl/>
+        </w:rPr>
+        <w:t>شیفت مجموعه تست به راست</w:t>
+      </w:r>
+    </w:p>
+    <w:p>
+      <w:pPr>
+        <w:rPr>
+          <w:rFonts w:asciiTheme="minorHAnsi" w:hAnsiTheme="minorHAnsi" w:hint="cs"/>
+          <w:color w:val="000000" w:themeColor="text1"/>
+          <w:rtl/>
+        </w:rPr>
+      </w:pPr>
+      <w:r>
+        <w:rPr>
+          <w:rFonts w:hint="cs"/>
+          <w:color w:val="000000" w:themeColor="text1"/>
+          <w:rtl/>
+        </w:rPr>
+        <w:t xml:space="preserve">به کمک تابع </w:t>
+      </w:r>
+      <w:r>
+        <w:rPr>
+          <w:rFonts w:ascii="Consolas" w:eastAsia="Times New Roman" w:hAnsi="Consolas" w:cs="Times New Roman"/>
+          <w:noProof w:val="0"/>
+          <w:color w:val="000000" w:themeColor="text1"/>
+        </w:rPr>
+        <w:t>shifted_test_set</w:t>
+      </w:r>
+      <w:r>
+        <w:rPr>
+          <w:rFonts w:asciiTheme="minorHAnsi" w:hAnsiTheme="minorHAnsi" w:hint="cs"/>
+          <w:color w:val="000000" w:themeColor="text1"/>
+          <w:rtl/>
+        </w:rPr>
+        <w:t xml:space="preserve"> یک کپی از مجموعه ورودی میسازیم و ورودی های محموعه را (ماتریس ۲۸×۲۸) چهار واحد به راست شیفت داده و از سمت چپ ضفر وارد مدار میکنیم.</w:t>
+      </w:r>
+    </w:p>
+    <w:p>
+      <w:pPr>
+        <w:shd w:val="clear" w:color="auto" w:fill="282C34"/>
+        <w:bidi w:val="0"/>
+        <w:spacing w:after="0" w:line="285" w:lineRule="atLeast"/>
+        <w:jc w:val="left"/>
+        <w:rPr>
+          <w:rFonts w:ascii="Consolas" w:eastAsia="Times New Roman" w:hAnsi="Consolas" w:cs="Times New Roman"/>
+          <w:noProof w:val="0"/>
+          <w:color w:val="C678DD"/>
+          <w:sz w:val="21"/>
+          <w:szCs w:val="21"/>
+        </w:rPr>
+      </w:pPr>
+    </w:p>
+    <w:p>
+      <w:pPr>
+        <w:shd w:val="clear" w:color="auto" w:fill="282C34"/>
+        <w:bidi w:val="0"/>
+        <w:spacing w:after="0" w:line="285" w:lineRule="atLeast"/>
+        <w:jc w:val="left"/>
+        <w:rPr>
+          <w:rFonts w:ascii="Consolas" w:eastAsia="Times New Roman" w:hAnsi="Consolas" w:cs="Times New Roman"/>
+          <w:noProof w:val="0"/>
+          <w:color w:val="ABB2BF"/>
+          <w:sz w:val="21"/>
+          <w:szCs w:val="21"/>
+        </w:rPr>
+      </w:pPr>
+      <w:r>
+        <w:rPr>
+          <w:rFonts w:ascii="Consolas" w:eastAsia="Times New Roman" w:hAnsi="Consolas" w:cs="Times New Roman"/>
+          <w:noProof w:val="0"/>
+          <w:color w:val="C678DD"/>
+          <w:sz w:val="21"/>
+          <w:szCs w:val="21"/>
+        </w:rPr>
+        <w:t>def</w:t>
+      </w:r>
+      <w:r>
+        <w:rPr>
+          <w:rFonts w:ascii="Consolas" w:eastAsia="Times New Roman" w:hAnsi="Consolas" w:cs="Times New Roman"/>
+          <w:noProof w:val="0"/>
+          <w:color w:val="ABB2BF"/>
+          <w:sz w:val="21"/>
+          <w:szCs w:val="21"/>
+        </w:rPr>
+        <w:t> </w:t>
+      </w:r>
+      <w:r>
+        <w:rPr>
+          <w:rFonts w:ascii="Consolas" w:eastAsia="Times New Roman" w:hAnsi="Consolas" w:cs="Times New Roman"/>
+          <w:noProof w:val="0"/>
+          <w:color w:val="61AFEF"/>
+          <w:sz w:val="21"/>
+          <w:szCs w:val="21"/>
+        </w:rPr>
+        <w:t>shifted_test_set</w:t>
+      </w:r>
+      <w:r>
+        <w:rPr>
+          <w:rFonts w:ascii="Consolas" w:eastAsia="Times New Roman" w:hAnsi="Consolas" w:cs="Times New Roman"/>
+          <w:noProof w:val="0"/>
+          <w:color w:val="ABB2BF"/>
+          <w:sz w:val="21"/>
+          <w:szCs w:val="21"/>
+        </w:rPr>
+        <w:t>(</w:t>
+      </w:r>
+      <w:r>
+        <w:rPr>
+          <w:rFonts w:ascii="Consolas" w:eastAsia="Times New Roman" w:hAnsi="Consolas" w:cs="Times New Roman"/>
+          <w:noProof w:val="0"/>
+          <w:color w:val="D19A66"/>
+          <w:sz w:val="21"/>
+          <w:szCs w:val="21"/>
+        </w:rPr>
+        <w:t>test_set</w:t>
+      </w:r>
+      <w:r>
+        <w:rPr>
+          <w:rFonts w:ascii="Consolas" w:eastAsia="Times New Roman" w:hAnsi="Consolas" w:cs="Times New Roman"/>
+          <w:noProof w:val="0"/>
+          <w:color w:val="ABB2BF"/>
+          <w:sz w:val="21"/>
+          <w:szCs w:val="21"/>
+        </w:rPr>
+        <w:t>):</w:t>
+      </w:r>
+    </w:p>
+    <w:p>
+      <w:pPr>
+        <w:shd w:val="clear" w:color="auto" w:fill="282C34"/>
+        <w:bidi w:val="0"/>
+        <w:spacing w:after="0" w:line="285" w:lineRule="atLeast"/>
+        <w:jc w:val="left"/>
+        <w:rPr>
+          <w:rFonts w:ascii="Consolas" w:eastAsia="Times New Roman" w:hAnsi="Consolas" w:cs="Times New Roman"/>
+          <w:noProof w:val="0"/>
+          <w:color w:val="ABB2BF"/>
+          <w:sz w:val="21"/>
+          <w:szCs w:val="21"/>
+        </w:rPr>
+      </w:pPr>
+      <w:r>
+        <w:rPr>
+          <w:rFonts w:ascii="Consolas" w:eastAsia="Times New Roman" w:hAnsi="Consolas" w:cs="Times New Roman"/>
+          <w:noProof w:val="0"/>
+          <w:color w:val="ABB2BF"/>
+          <w:sz w:val="21"/>
+          <w:szCs w:val="21"/>
+        </w:rPr>
+        <w:t>    res </w:t>
+      </w:r>
+      <w:r>
+        <w:rPr>
+          <w:rFonts w:ascii="Consolas" w:eastAsia="Times New Roman" w:hAnsi="Consolas" w:cs="Times New Roman"/>
+          <w:noProof w:val="0"/>
+          <w:color w:val="C678DD"/>
+          <w:sz w:val="21"/>
+          <w:szCs w:val="21"/>
+        </w:rPr>
+        <w:t>=</w:t>
+      </w:r>
+      <w:r>
+        <w:rPr>
+          <w:rFonts w:ascii="Consolas" w:eastAsia="Times New Roman" w:hAnsi="Consolas" w:cs="Times New Roman"/>
+          <w:noProof w:val="0"/>
+          <w:color w:val="ABB2BF"/>
+          <w:sz w:val="21"/>
+          <w:szCs w:val="21"/>
+        </w:rPr>
+        <w:t> </w:t>
+      </w:r>
+      <w:proofErr w:type="gramStart"/>
+      <w:r>
+        <w:rPr>
+          <w:rFonts w:ascii="Consolas" w:eastAsia="Times New Roman" w:hAnsi="Consolas" w:cs="Times New Roman"/>
+          <w:noProof w:val="0"/>
+          <w:color w:val="ABB2BF"/>
+          <w:sz w:val="21"/>
+          <w:szCs w:val="21"/>
+        </w:rPr>
+        <w:t>copy.deepcopy</w:t>
+      </w:r>
+      <w:proofErr w:type="gramEnd"/>
+      <w:r>
+        <w:rPr>
+          <w:rFonts w:ascii="Consolas" w:eastAsia="Times New Roman" w:hAnsi="Consolas" w:cs="Times New Roman"/>
+          <w:noProof w:val="0"/>
+          <w:color w:val="ABB2BF"/>
+          <w:sz w:val="21"/>
+          <w:szCs w:val="21"/>
+        </w:rPr>
+        <w:t>(test_set)</w:t>
+      </w:r>
+    </w:p>
+    <w:p>
+      <w:pPr>
+        <w:shd w:val="clear" w:color="auto" w:fill="282C34"/>
+        <w:bidi w:val="0"/>
+        <w:spacing w:after="0" w:line="285" w:lineRule="atLeast"/>
+        <w:jc w:val="left"/>
+        <w:rPr>
+          <w:rFonts w:ascii="Consolas" w:eastAsia="Times New Roman" w:hAnsi="Consolas" w:cs="Times New Roman"/>
+          <w:noProof w:val="0"/>
+          <w:color w:val="ABB2BF"/>
+          <w:sz w:val="21"/>
+          <w:szCs w:val="21"/>
+        </w:rPr>
+      </w:pPr>
+      <w:r>
+        <w:rPr>
+          <w:rFonts w:ascii="Consolas" w:eastAsia="Times New Roman" w:hAnsi="Consolas" w:cs="Times New Roman"/>
+          <w:noProof w:val="0"/>
+          <w:color w:val="ABB2BF"/>
+          <w:sz w:val="21"/>
+          <w:szCs w:val="21"/>
+        </w:rPr>
+        <w:t>    </w:t>
+      </w:r>
+      <w:proofErr w:type="gramStart"/>
+      <w:r>
+        <w:rPr>
+          <w:rFonts w:ascii="Consolas" w:eastAsia="Times New Roman" w:hAnsi="Consolas" w:cs="Times New Roman"/>
+          <w:noProof w:val="0"/>
+          <w:color w:val="C678DD"/>
+          <w:sz w:val="21"/>
+          <w:szCs w:val="21"/>
+        </w:rPr>
+        <w:t>print</w:t>
+      </w:r>
+      <w:r>
+        <w:rPr>
+          <w:rFonts w:ascii="Consolas" w:eastAsia="Times New Roman" w:hAnsi="Consolas" w:cs="Times New Roman"/>
+          <w:noProof w:val="0"/>
+          <w:color w:val="ABB2BF"/>
+          <w:sz w:val="21"/>
+          <w:szCs w:val="21"/>
+        </w:rPr>
+        <w:t>(</w:t>
+      </w:r>
+      <w:proofErr w:type="gramEnd"/>
+      <w:r>
+        <w:rPr>
+          <w:rFonts w:ascii="Consolas" w:eastAsia="Times New Roman" w:hAnsi="Consolas" w:cs="Times New Roman"/>
+          <w:noProof w:val="0"/>
+          <w:color w:val="98C379"/>
+          <w:sz w:val="21"/>
+          <w:szCs w:val="21"/>
+        </w:rPr>
+        <w:t>'shifting pixels 4 units to the right'</w:t>
+      </w:r>
+      <w:r>
+        <w:rPr>
+          <w:rFonts w:ascii="Consolas" w:eastAsia="Times New Roman" w:hAnsi="Consolas" w:cs="Times New Roman"/>
+          <w:noProof w:val="0"/>
+          <w:color w:val="ABB2BF"/>
+          <w:sz w:val="21"/>
+          <w:szCs w:val="21"/>
+        </w:rPr>
+        <w:t>.upper())</w:t>
+      </w:r>
+    </w:p>
+    <w:p>
+      <w:pPr>
+        <w:shd w:val="clear" w:color="auto" w:fill="282C34"/>
+        <w:bidi w:val="0"/>
+        <w:spacing w:after="0" w:line="285" w:lineRule="atLeast"/>
+        <w:jc w:val="left"/>
+        <w:rPr>
+          <w:rFonts w:ascii="Consolas" w:eastAsia="Times New Roman" w:hAnsi="Consolas" w:cs="Times New Roman"/>
+          <w:noProof w:val="0"/>
+          <w:color w:val="ABB2BF"/>
+          <w:sz w:val="21"/>
+          <w:szCs w:val="21"/>
+        </w:rPr>
+      </w:pPr>
+      <w:r>
+        <w:rPr>
+          <w:rFonts w:ascii="Consolas" w:eastAsia="Times New Roman" w:hAnsi="Consolas" w:cs="Times New Roman"/>
+          <w:noProof w:val="0"/>
+          <w:color w:val="ABB2BF"/>
+          <w:sz w:val="21"/>
+          <w:szCs w:val="21"/>
+        </w:rPr>
+        <w:t>    </w:t>
+      </w:r>
+      <w:r>
+        <w:rPr>
+          <w:rFonts w:ascii="Consolas" w:eastAsia="Times New Roman" w:hAnsi="Consolas" w:cs="Times New Roman"/>
+          <w:noProof w:val="0"/>
+          <w:color w:val="C678DD"/>
+          <w:sz w:val="21"/>
+          <w:szCs w:val="21"/>
+        </w:rPr>
+        <w:t>for</w:t>
+      </w:r>
+      <w:r>
+        <w:rPr>
+          <w:rFonts w:ascii="Consolas" w:eastAsia="Times New Roman" w:hAnsi="Consolas" w:cs="Times New Roman"/>
+          <w:noProof w:val="0"/>
+          <w:color w:val="ABB2BF"/>
+          <w:sz w:val="21"/>
+          <w:szCs w:val="21"/>
+        </w:rPr>
+        <w:t> i </w:t>
+      </w:r>
+      <w:r>
+        <w:rPr>
+          <w:rFonts w:ascii="Consolas" w:eastAsia="Times New Roman" w:hAnsi="Consolas" w:cs="Times New Roman"/>
+          <w:noProof w:val="0"/>
+          <w:color w:val="C678DD"/>
+          <w:sz w:val="21"/>
+          <w:szCs w:val="21"/>
+        </w:rPr>
+        <w:t>in</w:t>
+      </w:r>
+      <w:r>
+        <w:rPr>
+          <w:rFonts w:ascii="Consolas" w:eastAsia="Times New Roman" w:hAnsi="Consolas" w:cs="Times New Roman"/>
+          <w:noProof w:val="0"/>
+          <w:color w:val="ABB2BF"/>
+          <w:sz w:val="21"/>
+          <w:szCs w:val="21"/>
+        </w:rPr>
+        <w:t> </w:t>
+      </w:r>
+      <w:r>
+        <w:rPr>
+          <w:rFonts w:ascii="Consolas" w:eastAsia="Times New Roman" w:hAnsi="Consolas" w:cs="Times New Roman"/>
+          <w:noProof w:val="0"/>
+          <w:color w:val="56B6C2"/>
+          <w:sz w:val="21"/>
+          <w:szCs w:val="21"/>
+        </w:rPr>
+        <w:t>range</w:t>
+      </w:r>
+      <w:r>
+        <w:rPr>
+          <w:rFonts w:ascii="Consolas" w:eastAsia="Times New Roman" w:hAnsi="Consolas" w:cs="Times New Roman"/>
+          <w:noProof w:val="0"/>
+          <w:color w:val="ABB2BF"/>
+          <w:sz w:val="21"/>
+          <w:szCs w:val="21"/>
+        </w:rPr>
+        <w:t>(</w:t>
+      </w:r>
+      <w:r>
+        <w:rPr>
+          <w:rFonts w:ascii="Consolas" w:eastAsia="Times New Roman" w:hAnsi="Consolas" w:cs="Times New Roman"/>
+          <w:noProof w:val="0"/>
+          <w:color w:val="56B6C2"/>
+          <w:sz w:val="21"/>
+          <w:szCs w:val="21"/>
+        </w:rPr>
+        <w:t>len</w:t>
+      </w:r>
+      <w:r>
+        <w:rPr>
+          <w:rFonts w:ascii="Consolas" w:eastAsia="Times New Roman" w:hAnsi="Consolas" w:cs="Times New Roman"/>
+          <w:noProof w:val="0"/>
+          <w:color w:val="ABB2BF"/>
+          <w:sz w:val="21"/>
+          <w:szCs w:val="21"/>
+        </w:rPr>
+        <w:t>(res)):</w:t>
+      </w:r>
+    </w:p>
+    <w:p>
+      <w:pPr>
+        <w:shd w:val="clear" w:color="auto" w:fill="282C34"/>
+        <w:bidi w:val="0"/>
+        <w:spacing w:after="0" w:line="285" w:lineRule="atLeast"/>
+        <w:jc w:val="left"/>
+        <w:rPr>
+          <w:rFonts w:ascii="Consolas" w:eastAsia="Times New Roman" w:hAnsi="Consolas" w:cs="Times New Roman"/>
+          <w:noProof w:val="0"/>
+          <w:color w:val="ABB2BF"/>
+          <w:sz w:val="21"/>
+          <w:szCs w:val="21"/>
+        </w:rPr>
+      </w:pPr>
+      <w:r>
+        <w:rPr>
+          <w:rFonts w:ascii="Consolas" w:eastAsia="Times New Roman" w:hAnsi="Consolas" w:cs="Times New Roman"/>
+          <w:noProof w:val="0"/>
+          <w:color w:val="ABB2BF"/>
+          <w:sz w:val="21"/>
+          <w:szCs w:val="21"/>
+        </w:rPr>
+        <w:t>        l </w:t>
+      </w:r>
+      <w:r>
+        <w:rPr>
+          <w:rFonts w:ascii="Consolas" w:eastAsia="Times New Roman" w:hAnsi="Consolas" w:cs="Times New Roman"/>
+          <w:noProof w:val="0"/>
+          <w:color w:val="C678DD"/>
+          <w:sz w:val="21"/>
+          <w:szCs w:val="21"/>
+        </w:rPr>
+        <w:t>=</w:t>
+      </w:r>
+      <w:r>
+        <w:rPr>
+          <w:rFonts w:ascii="Consolas" w:eastAsia="Times New Roman" w:hAnsi="Consolas" w:cs="Times New Roman"/>
+          <w:noProof w:val="0"/>
+          <w:color w:val="ABB2BF"/>
+          <w:sz w:val="21"/>
+          <w:szCs w:val="21"/>
+        </w:rPr>
+        <w:t> </w:t>
+      </w:r>
+      <w:r>
+        <w:rPr>
+          <w:rFonts w:ascii="Consolas" w:eastAsia="Times New Roman" w:hAnsi="Consolas" w:cs="Times New Roman"/>
+          <w:noProof w:val="0"/>
+          <w:color w:val="56B6C2"/>
+          <w:sz w:val="21"/>
+          <w:szCs w:val="21"/>
+        </w:rPr>
+        <w:t>list</w:t>
+      </w:r>
+      <w:r>
+        <w:rPr>
+          <w:rFonts w:ascii="Consolas" w:eastAsia="Times New Roman" w:hAnsi="Consolas" w:cs="Times New Roman"/>
+          <w:noProof w:val="0"/>
+          <w:color w:val="ABB2BF"/>
+          <w:sz w:val="21"/>
+          <w:szCs w:val="21"/>
+        </w:rPr>
+        <w:t>(res[i])</w:t>
+      </w:r>
+    </w:p>
+    <w:p>
+      <w:pPr>
+        <w:shd w:val="clear" w:color="auto" w:fill="282C34"/>
+        <w:bidi w:val="0"/>
+        <w:spacing w:after="0" w:line="285" w:lineRule="atLeast"/>
+        <w:jc w:val="left"/>
+        <w:rPr>
+          <w:rFonts w:ascii="Consolas" w:eastAsia="Times New Roman" w:hAnsi="Consolas" w:cs="Times New Roman"/>
+          <w:noProof w:val="0"/>
+          <w:color w:val="ABB2BF"/>
+          <w:sz w:val="21"/>
+          <w:szCs w:val="21"/>
+        </w:rPr>
+      </w:pPr>
+      <w:r>
+        <w:rPr>
+          <w:rFonts w:ascii="Consolas" w:eastAsia="Times New Roman" w:hAnsi="Consolas" w:cs="Times New Roman"/>
+          <w:noProof w:val="0"/>
+          <w:color w:val="ABB2BF"/>
+          <w:sz w:val="21"/>
+          <w:szCs w:val="21"/>
+        </w:rPr>
+        <w:t>        </w:t>
+      </w:r>
+      <w:proofErr w:type="gramStart"/>
+      <w:r>
+        <w:rPr>
+          <w:rFonts w:ascii="Consolas" w:eastAsia="Times New Roman" w:hAnsi="Consolas" w:cs="Times New Roman"/>
+          <w:noProof w:val="0"/>
+          <w:color w:val="ABB2BF"/>
+          <w:sz w:val="21"/>
+          <w:szCs w:val="21"/>
+        </w:rPr>
+        <w:t>l[</w:t>
+      </w:r>
+      <w:proofErr w:type="gramEnd"/>
+      <w:r>
+        <w:rPr>
+          <w:rFonts w:ascii="Consolas" w:eastAsia="Times New Roman" w:hAnsi="Consolas" w:cs="Times New Roman"/>
+          <w:noProof w:val="0"/>
+          <w:color w:val="D19A66"/>
+          <w:sz w:val="21"/>
+          <w:szCs w:val="21"/>
+        </w:rPr>
+        <w:t>0</w:t>
+      </w:r>
+      <w:r>
+        <w:rPr>
+          <w:rFonts w:ascii="Consolas" w:eastAsia="Times New Roman" w:hAnsi="Consolas" w:cs="Times New Roman"/>
+          <w:noProof w:val="0"/>
+          <w:color w:val="ABB2BF"/>
+          <w:sz w:val="21"/>
+          <w:szCs w:val="21"/>
+        </w:rPr>
+        <w:t>] </w:t>
+      </w:r>
+      <w:r>
+        <w:rPr>
+          <w:rFonts w:ascii="Consolas" w:eastAsia="Times New Roman" w:hAnsi="Consolas" w:cs="Times New Roman"/>
+          <w:noProof w:val="0"/>
+          <w:color w:val="C678DD"/>
+          <w:sz w:val="21"/>
+          <w:szCs w:val="21"/>
+        </w:rPr>
+        <w:t>=</w:t>
+      </w:r>
+      <w:r>
+        <w:rPr>
+          <w:rFonts w:ascii="Consolas" w:eastAsia="Times New Roman" w:hAnsi="Consolas" w:cs="Times New Roman"/>
+          <w:noProof w:val="0"/>
+          <w:color w:val="ABB2BF"/>
+          <w:sz w:val="21"/>
+          <w:szCs w:val="21"/>
+        </w:rPr>
+        <w:t> l[</w:t>
+      </w:r>
+      <w:r>
+        <w:rPr>
+          <w:rFonts w:ascii="Consolas" w:eastAsia="Times New Roman" w:hAnsi="Consolas" w:cs="Times New Roman"/>
+          <w:noProof w:val="0"/>
+          <w:color w:val="D19A66"/>
+          <w:sz w:val="21"/>
+          <w:szCs w:val="21"/>
+        </w:rPr>
+        <w:t>0</w:t>
+      </w:r>
+      <w:r>
+        <w:rPr>
+          <w:rFonts w:ascii="Consolas" w:eastAsia="Times New Roman" w:hAnsi="Consolas" w:cs="Times New Roman"/>
+          <w:noProof w:val="0"/>
+          <w:color w:val="ABB2BF"/>
+          <w:sz w:val="21"/>
+          <w:szCs w:val="21"/>
+        </w:rPr>
+        <w:t>].reshape((</w:t>
+      </w:r>
+      <w:r>
+        <w:rPr>
+          <w:rFonts w:ascii="Consolas" w:eastAsia="Times New Roman" w:hAnsi="Consolas" w:cs="Times New Roman"/>
+          <w:noProof w:val="0"/>
+          <w:color w:val="D19A66"/>
+          <w:sz w:val="21"/>
+          <w:szCs w:val="21"/>
+        </w:rPr>
+        <w:t>28</w:t>
+      </w:r>
+      <w:r>
+        <w:rPr>
+          <w:rFonts w:ascii="Consolas" w:eastAsia="Times New Roman" w:hAnsi="Consolas" w:cs="Times New Roman"/>
+          <w:noProof w:val="0"/>
+          <w:color w:val="ABB2BF"/>
+          <w:sz w:val="21"/>
+          <w:szCs w:val="21"/>
+        </w:rPr>
+        <w:t>, </w:t>
+      </w:r>
+      <w:r>
+        <w:rPr>
+          <w:rFonts w:ascii="Consolas" w:eastAsia="Times New Roman" w:hAnsi="Consolas" w:cs="Times New Roman"/>
+          <w:noProof w:val="0"/>
+          <w:color w:val="D19A66"/>
+          <w:sz w:val="21"/>
+          <w:szCs w:val="21"/>
+        </w:rPr>
+        <w:t>28</w:t>
+      </w:r>
+      <w:r>
+        <w:rPr>
+          <w:rFonts w:ascii="Consolas" w:eastAsia="Times New Roman" w:hAnsi="Consolas" w:cs="Times New Roman"/>
+          <w:noProof w:val="0"/>
+          <w:color w:val="ABB2BF"/>
+          <w:sz w:val="21"/>
+          <w:szCs w:val="21"/>
+        </w:rPr>
+        <w:t>))</w:t>
+      </w:r>
+    </w:p>
+    <w:p>
+      <w:pPr>
+        <w:shd w:val="clear" w:color="auto" w:fill="282C34"/>
+        <w:bidi w:val="0"/>
+        <w:spacing w:after="0" w:line="285" w:lineRule="atLeast"/>
+        <w:jc w:val="left"/>
+        <w:rPr>
+          <w:rFonts w:ascii="Consolas" w:eastAsia="Times New Roman" w:hAnsi="Consolas" w:cs="Times New Roman"/>
+          <w:noProof w:val="0"/>
+          <w:color w:val="ABB2BF"/>
+          <w:sz w:val="21"/>
+          <w:szCs w:val="21"/>
+        </w:rPr>
+      </w:pPr>
+      <w:r>
+        <w:rPr>
+          <w:rFonts w:ascii="Consolas" w:eastAsia="Times New Roman" w:hAnsi="Consolas" w:cs="Times New Roman"/>
+          <w:noProof w:val="0"/>
+          <w:color w:val="ABB2BF"/>
+          <w:sz w:val="21"/>
+          <w:szCs w:val="21"/>
+        </w:rPr>
+        <w:t>        </w:t>
+      </w:r>
+      <w:proofErr w:type="gramStart"/>
+      <w:r>
+        <w:rPr>
+          <w:rFonts w:ascii="Consolas" w:eastAsia="Times New Roman" w:hAnsi="Consolas" w:cs="Times New Roman"/>
+          <w:noProof w:val="0"/>
+          <w:color w:val="ABB2BF"/>
+          <w:sz w:val="21"/>
+          <w:szCs w:val="21"/>
+        </w:rPr>
+        <w:t>np.roll</w:t>
+      </w:r>
+      <w:proofErr w:type="gramEnd"/>
+      <w:r>
+        <w:rPr>
+          <w:rFonts w:ascii="Consolas" w:eastAsia="Times New Roman" w:hAnsi="Consolas" w:cs="Times New Roman"/>
+          <w:noProof w:val="0"/>
+          <w:color w:val="ABB2BF"/>
+          <w:sz w:val="21"/>
+          <w:szCs w:val="21"/>
+        </w:rPr>
+        <w:t>(l[</w:t>
+      </w:r>
+      <w:r>
+        <w:rPr>
+          <w:rFonts w:ascii="Consolas" w:eastAsia="Times New Roman" w:hAnsi="Consolas" w:cs="Times New Roman"/>
+          <w:noProof w:val="0"/>
+          <w:color w:val="D19A66"/>
+          <w:sz w:val="21"/>
+          <w:szCs w:val="21"/>
+        </w:rPr>
+        <w:t>0</w:t>
+      </w:r>
+      <w:r>
+        <w:rPr>
+          <w:rFonts w:ascii="Consolas" w:eastAsia="Times New Roman" w:hAnsi="Consolas" w:cs="Times New Roman"/>
+          <w:noProof w:val="0"/>
+          <w:color w:val="ABB2BF"/>
+          <w:sz w:val="21"/>
+          <w:szCs w:val="21"/>
+        </w:rPr>
+        <w:t>], </w:t>
+      </w:r>
+      <w:r>
+        <w:rPr>
+          <w:rFonts w:ascii="Consolas" w:eastAsia="Times New Roman" w:hAnsi="Consolas" w:cs="Times New Roman"/>
+          <w:noProof w:val="0"/>
+          <w:color w:val="D19A66"/>
+          <w:sz w:val="21"/>
+          <w:szCs w:val="21"/>
+        </w:rPr>
+        <w:t>1</w:t>
+      </w:r>
+      <w:r>
+        <w:rPr>
+          <w:rFonts w:ascii="Consolas" w:eastAsia="Times New Roman" w:hAnsi="Consolas" w:cs="Times New Roman"/>
+          <w:noProof w:val="0"/>
+          <w:color w:val="ABB2BF"/>
+          <w:sz w:val="21"/>
+          <w:szCs w:val="21"/>
+        </w:rPr>
+        <w:t>, </w:t>
+      </w:r>
+      <w:r>
+        <w:rPr>
+          <w:rFonts w:ascii="Consolas" w:eastAsia="Times New Roman" w:hAnsi="Consolas" w:cs="Times New Roman"/>
+          <w:noProof w:val="0"/>
+          <w:color w:val="D19A66"/>
+          <w:sz w:val="21"/>
+          <w:szCs w:val="21"/>
+        </w:rPr>
+        <w:t>axis</w:t>
+      </w:r>
+      <w:r>
+        <w:rPr>
+          <w:rFonts w:ascii="Consolas" w:eastAsia="Times New Roman" w:hAnsi="Consolas" w:cs="Times New Roman"/>
+          <w:noProof w:val="0"/>
+          <w:color w:val="C678DD"/>
+          <w:sz w:val="21"/>
+          <w:szCs w:val="21"/>
+        </w:rPr>
+        <w:t>=</w:t>
+      </w:r>
+      <w:r>
+        <w:rPr>
+          <w:rFonts w:ascii="Consolas" w:eastAsia="Times New Roman" w:hAnsi="Consolas" w:cs="Times New Roman"/>
+          <w:noProof w:val="0"/>
+          <w:color w:val="D19A66"/>
+          <w:sz w:val="21"/>
+          <w:szCs w:val="21"/>
+        </w:rPr>
+        <w:t>1</w:t>
+      </w:r>
+      <w:r>
+        <w:rPr>
+          <w:rFonts w:ascii="Consolas" w:eastAsia="Times New Roman" w:hAnsi="Consolas" w:cs="Times New Roman"/>
+          <w:noProof w:val="0"/>
+          <w:color w:val="ABB2BF"/>
+          <w:sz w:val="21"/>
+          <w:szCs w:val="21"/>
+        </w:rPr>
+        <w:t>)</w:t>
+      </w:r>
+    </w:p>
+    <w:p>
+      <w:pPr>
+        <w:shd w:val="clear" w:color="auto" w:fill="282C34"/>
+        <w:bidi w:val="0"/>
+        <w:spacing w:after="0" w:line="285" w:lineRule="atLeast"/>
+        <w:jc w:val="left"/>
+        <w:rPr>
+          <w:rFonts w:ascii="Consolas" w:eastAsia="Times New Roman" w:hAnsi="Consolas" w:cs="Times New Roman"/>
+          <w:noProof w:val="0"/>
+          <w:color w:val="ABB2BF"/>
+          <w:sz w:val="21"/>
+          <w:szCs w:val="21"/>
+        </w:rPr>
+      </w:pPr>
+      <w:r>
+        <w:rPr>
+          <w:rFonts w:ascii="Consolas" w:eastAsia="Times New Roman" w:hAnsi="Consolas" w:cs="Times New Roman"/>
+          <w:noProof w:val="0"/>
+          <w:color w:val="ABB2BF"/>
+          <w:sz w:val="21"/>
+          <w:szCs w:val="21"/>
+        </w:rPr>
+        <w:t>        </w:t>
+      </w:r>
+      <w:r>
+        <w:rPr>
+          <w:rFonts w:ascii="Consolas" w:eastAsia="Times New Roman" w:hAnsi="Consolas" w:cs="Times New Roman"/>
+          <w:noProof w:val="0"/>
+          <w:color w:val="C678DD"/>
+          <w:sz w:val="21"/>
+          <w:szCs w:val="21"/>
+        </w:rPr>
+        <w:t>for</w:t>
+      </w:r>
+      <w:r>
+        <w:rPr>
+          <w:rFonts w:ascii="Consolas" w:eastAsia="Times New Roman" w:hAnsi="Consolas" w:cs="Times New Roman"/>
+          <w:noProof w:val="0"/>
+          <w:color w:val="ABB2BF"/>
+          <w:sz w:val="21"/>
+          <w:szCs w:val="21"/>
+        </w:rPr>
+        <w:t> j </w:t>
+      </w:r>
+      <w:r>
+        <w:rPr>
+          <w:rFonts w:ascii="Consolas" w:eastAsia="Times New Roman" w:hAnsi="Consolas" w:cs="Times New Roman"/>
+          <w:noProof w:val="0"/>
+          <w:color w:val="C678DD"/>
+          <w:sz w:val="21"/>
+          <w:szCs w:val="21"/>
+        </w:rPr>
+        <w:t>in</w:t>
+      </w:r>
+      <w:r>
+        <w:rPr>
+          <w:rFonts w:ascii="Consolas" w:eastAsia="Times New Roman" w:hAnsi="Consolas" w:cs="Times New Roman"/>
+          <w:noProof w:val="0"/>
+          <w:color w:val="ABB2BF"/>
+          <w:sz w:val="21"/>
+          <w:szCs w:val="21"/>
+        </w:rPr>
+        <w:t> </w:t>
+      </w:r>
+      <w:proofErr w:type="gramStart"/>
+      <w:r>
+        <w:rPr>
+          <w:rFonts w:ascii="Consolas" w:eastAsia="Times New Roman" w:hAnsi="Consolas" w:cs="Times New Roman"/>
+          <w:noProof w:val="0"/>
+          <w:color w:val="56B6C2"/>
+          <w:sz w:val="21"/>
+          <w:szCs w:val="21"/>
+        </w:rPr>
+        <w:t>range</w:t>
+      </w:r>
+      <w:r>
+        <w:rPr>
+          <w:rFonts w:ascii="Consolas" w:eastAsia="Times New Roman" w:hAnsi="Consolas" w:cs="Times New Roman"/>
+          <w:noProof w:val="0"/>
+          <w:color w:val="ABB2BF"/>
+          <w:sz w:val="21"/>
+          <w:szCs w:val="21"/>
+        </w:rPr>
+        <w:t>(</w:t>
+      </w:r>
+      <w:proofErr w:type="gramEnd"/>
+      <w:r>
+        <w:rPr>
+          <w:rFonts w:ascii="Consolas" w:eastAsia="Times New Roman" w:hAnsi="Consolas" w:cs="Times New Roman"/>
+          <w:noProof w:val="0"/>
+          <w:color w:val="D19A66"/>
+          <w:sz w:val="21"/>
+          <w:szCs w:val="21"/>
+        </w:rPr>
+        <w:t>4</w:t>
+      </w:r>
+      <w:r>
+        <w:rPr>
+          <w:rFonts w:ascii="Consolas" w:eastAsia="Times New Roman" w:hAnsi="Consolas" w:cs="Times New Roman"/>
+          <w:noProof w:val="0"/>
+          <w:color w:val="ABB2BF"/>
+          <w:sz w:val="21"/>
+          <w:szCs w:val="21"/>
+        </w:rPr>
+        <w:t>):</w:t>
+      </w:r>
+    </w:p>
+    <w:p>
+      <w:pPr>
+        <w:shd w:val="clear" w:color="auto" w:fill="282C34"/>
+        <w:bidi w:val="0"/>
+        <w:spacing w:after="0" w:line="285" w:lineRule="atLeast"/>
+        <w:jc w:val="left"/>
+        <w:rPr>
+          <w:rFonts w:ascii="Consolas" w:eastAsia="Times New Roman" w:hAnsi="Consolas" w:cs="Times New Roman"/>
+          <w:noProof w:val="0"/>
+          <w:color w:val="ABB2BF"/>
+          <w:sz w:val="21"/>
+          <w:szCs w:val="21"/>
+        </w:rPr>
+      </w:pPr>
+      <w:r>
+        <w:rPr>
+          <w:rFonts w:ascii="Consolas" w:eastAsia="Times New Roman" w:hAnsi="Consolas" w:cs="Times New Roman"/>
+          <w:noProof w:val="0"/>
+          <w:color w:val="ABB2BF"/>
+          <w:sz w:val="21"/>
+          <w:szCs w:val="21"/>
+        </w:rPr>
+        <w:t>            </w:t>
+      </w:r>
+      <w:proofErr w:type="gramStart"/>
+      <w:r>
+        <w:rPr>
+          <w:rFonts w:ascii="Consolas" w:eastAsia="Times New Roman" w:hAnsi="Consolas" w:cs="Times New Roman"/>
+          <w:noProof w:val="0"/>
+          <w:color w:val="ABB2BF"/>
+          <w:sz w:val="21"/>
+          <w:szCs w:val="21"/>
+        </w:rPr>
+        <w:t>l[</w:t>
+      </w:r>
+      <w:proofErr w:type="gramEnd"/>
+      <w:r>
+        <w:rPr>
+          <w:rFonts w:ascii="Consolas" w:eastAsia="Times New Roman" w:hAnsi="Consolas" w:cs="Times New Roman"/>
+          <w:noProof w:val="0"/>
+          <w:color w:val="D19A66"/>
+          <w:sz w:val="21"/>
+          <w:szCs w:val="21"/>
+        </w:rPr>
+        <w:t>0</w:t>
+      </w:r>
+      <w:r>
+        <w:rPr>
+          <w:rFonts w:ascii="Consolas" w:eastAsia="Times New Roman" w:hAnsi="Consolas" w:cs="Times New Roman"/>
+          <w:noProof w:val="0"/>
+          <w:color w:val="ABB2BF"/>
+          <w:sz w:val="21"/>
+          <w:szCs w:val="21"/>
+        </w:rPr>
+        <w:t>][:, j] </w:t>
+      </w:r>
+      <w:r>
+        <w:rPr>
+          <w:rFonts w:ascii="Consolas" w:eastAsia="Times New Roman" w:hAnsi="Consolas" w:cs="Times New Roman"/>
+          <w:noProof w:val="0"/>
+          <w:color w:val="C678DD"/>
+          <w:sz w:val="21"/>
+          <w:szCs w:val="21"/>
+        </w:rPr>
+        <w:t>=</w:t>
+      </w:r>
+      <w:r>
+        <w:rPr>
+          <w:rFonts w:ascii="Consolas" w:eastAsia="Times New Roman" w:hAnsi="Consolas" w:cs="Times New Roman"/>
+          <w:noProof w:val="0"/>
+          <w:color w:val="ABB2BF"/>
+          <w:sz w:val="21"/>
+          <w:szCs w:val="21"/>
+        </w:rPr>
+        <w:t> np.zeros((</w:t>
+      </w:r>
+      <w:r>
+        <w:rPr>
+          <w:rFonts w:ascii="Consolas" w:eastAsia="Times New Roman" w:hAnsi="Consolas" w:cs="Times New Roman"/>
+          <w:noProof w:val="0"/>
+          <w:color w:val="D19A66"/>
+          <w:sz w:val="21"/>
+          <w:szCs w:val="21"/>
+        </w:rPr>
+        <w:t>28</w:t>
+      </w:r>
+      <w:r>
+        <w:rPr>
+          <w:rFonts w:ascii="Consolas" w:eastAsia="Times New Roman" w:hAnsi="Consolas" w:cs="Times New Roman"/>
+          <w:noProof w:val="0"/>
+          <w:color w:val="ABB2BF"/>
+          <w:sz w:val="21"/>
+          <w:szCs w:val="21"/>
+        </w:rPr>
+        <w:t>,))</w:t>
+      </w:r>
+    </w:p>
+    <w:p>
+      <w:pPr>
+        <w:shd w:val="clear" w:color="auto" w:fill="282C34"/>
+        <w:bidi w:val="0"/>
+        <w:spacing w:after="0" w:line="285" w:lineRule="atLeast"/>
+        <w:jc w:val="left"/>
+        <w:rPr>
+          <w:rFonts w:ascii="Consolas" w:eastAsia="Times New Roman" w:hAnsi="Consolas" w:cs="Times New Roman"/>
+          <w:noProof w:val="0"/>
+          <w:color w:val="ABB2BF"/>
+          <w:sz w:val="21"/>
+          <w:szCs w:val="21"/>
+        </w:rPr>
+      </w:pPr>
+      <w:r>
+        <w:rPr>
+          <w:rFonts w:ascii="Consolas" w:eastAsia="Times New Roman" w:hAnsi="Consolas" w:cs="Times New Roman"/>
+          <w:noProof w:val="0"/>
+          <w:color w:val="ABB2BF"/>
+          <w:sz w:val="21"/>
+          <w:szCs w:val="21"/>
+        </w:rPr>
+        <w:t>        </w:t>
+      </w:r>
+      <w:proofErr w:type="gramStart"/>
+      <w:r>
+        <w:rPr>
+          <w:rFonts w:ascii="Consolas" w:eastAsia="Times New Roman" w:hAnsi="Consolas" w:cs="Times New Roman"/>
+          <w:noProof w:val="0"/>
+          <w:color w:val="ABB2BF"/>
+          <w:sz w:val="21"/>
+          <w:szCs w:val="21"/>
+        </w:rPr>
+        <w:t>l[</w:t>
+      </w:r>
+      <w:proofErr w:type="gramEnd"/>
+      <w:r>
+        <w:rPr>
+          <w:rFonts w:ascii="Consolas" w:eastAsia="Times New Roman" w:hAnsi="Consolas" w:cs="Times New Roman"/>
+          <w:noProof w:val="0"/>
+          <w:color w:val="D19A66"/>
+          <w:sz w:val="21"/>
+          <w:szCs w:val="21"/>
+        </w:rPr>
+        <w:t>0</w:t>
+      </w:r>
+      <w:r>
+        <w:rPr>
+          <w:rFonts w:ascii="Consolas" w:eastAsia="Times New Roman" w:hAnsi="Consolas" w:cs="Times New Roman"/>
+          <w:noProof w:val="0"/>
+          <w:color w:val="ABB2BF"/>
+          <w:sz w:val="21"/>
+          <w:szCs w:val="21"/>
+        </w:rPr>
+        <w:t>] </w:t>
+      </w:r>
+      <w:r>
+        <w:rPr>
+          <w:rFonts w:ascii="Consolas" w:eastAsia="Times New Roman" w:hAnsi="Consolas" w:cs="Times New Roman"/>
+          <w:noProof w:val="0"/>
+          <w:color w:val="C678DD"/>
+          <w:sz w:val="21"/>
+          <w:szCs w:val="21"/>
+        </w:rPr>
+        <w:t>=</w:t>
+      </w:r>
+      <w:r>
+        <w:rPr>
+          <w:rFonts w:ascii="Consolas" w:eastAsia="Times New Roman" w:hAnsi="Consolas" w:cs="Times New Roman"/>
+          <w:noProof w:val="0"/>
+          <w:color w:val="ABB2BF"/>
+          <w:sz w:val="21"/>
+          <w:szCs w:val="21"/>
+        </w:rPr>
+        <w:t> np.matrix.flatten(l[</w:t>
+      </w:r>
+      <w:r>
+        <w:rPr>
+          <w:rFonts w:ascii="Consolas" w:eastAsia="Times New Roman" w:hAnsi="Consolas" w:cs="Times New Roman"/>
+          <w:noProof w:val="0"/>
+          <w:color w:val="D19A66"/>
+          <w:sz w:val="21"/>
+          <w:szCs w:val="21"/>
+        </w:rPr>
+        <w:t>0</w:t>
+      </w:r>
+      <w:r>
+        <w:rPr>
+          <w:rFonts w:ascii="Consolas" w:eastAsia="Times New Roman" w:hAnsi="Consolas" w:cs="Times New Roman"/>
+          <w:noProof w:val="0"/>
+          <w:color w:val="ABB2BF"/>
+          <w:sz w:val="21"/>
+          <w:szCs w:val="21"/>
+        </w:rPr>
+        <w:t>])</w:t>
+      </w:r>
+    </w:p>
+    <w:p>
+      <w:pPr>
+        <w:shd w:val="clear" w:color="auto" w:fill="282C34"/>
+        <w:bidi w:val="0"/>
+        <w:spacing w:after="0" w:line="285" w:lineRule="atLeast"/>
+        <w:jc w:val="left"/>
+        <w:rPr>
+          <w:rFonts w:ascii="Consolas" w:eastAsia="Times New Roman" w:hAnsi="Consolas" w:cs="Times New Roman"/>
+          <w:noProof w:val="0"/>
+          <w:color w:val="ABB2BF"/>
+          <w:sz w:val="21"/>
+          <w:szCs w:val="21"/>
+        </w:rPr>
+      </w:pPr>
+      <w:r>
+        <w:rPr>
+          <w:rFonts w:ascii="Consolas" w:eastAsia="Times New Roman" w:hAnsi="Consolas" w:cs="Times New Roman"/>
+          <w:noProof w:val="0"/>
+          <w:color w:val="ABB2BF"/>
+          <w:sz w:val="21"/>
+          <w:szCs w:val="21"/>
+        </w:rPr>
+        <w:t>        res[i] </w:t>
+      </w:r>
+      <w:r>
+        <w:rPr>
+          <w:rFonts w:ascii="Consolas" w:eastAsia="Times New Roman" w:hAnsi="Consolas" w:cs="Times New Roman"/>
+          <w:noProof w:val="0"/>
+          <w:color w:val="C678DD"/>
+          <w:sz w:val="21"/>
+          <w:szCs w:val="21"/>
+        </w:rPr>
+        <w:t>=</w:t>
+      </w:r>
+      <w:r>
+        <w:rPr>
+          <w:rFonts w:ascii="Consolas" w:eastAsia="Times New Roman" w:hAnsi="Consolas" w:cs="Times New Roman"/>
+          <w:noProof w:val="0"/>
+          <w:color w:val="ABB2BF"/>
+          <w:sz w:val="21"/>
+          <w:szCs w:val="21"/>
+        </w:rPr>
+        <w:t> </w:t>
+      </w:r>
+      <w:r>
+        <w:rPr>
+          <w:rFonts w:ascii="Consolas" w:eastAsia="Times New Roman" w:hAnsi="Consolas" w:cs="Times New Roman"/>
+          <w:noProof w:val="0"/>
+          <w:color w:val="56B6C2"/>
+          <w:sz w:val="21"/>
+          <w:szCs w:val="21"/>
+        </w:rPr>
+        <w:t>tuple</w:t>
+      </w:r>
+      <w:r>
+        <w:rPr>
+          <w:rFonts w:ascii="Consolas" w:eastAsia="Times New Roman" w:hAnsi="Consolas" w:cs="Times New Roman"/>
+          <w:noProof w:val="0"/>
+          <w:color w:val="ABB2BF"/>
+          <w:sz w:val="21"/>
+          <w:szCs w:val="21"/>
+        </w:rPr>
+        <w:t>(l)</w:t>
+      </w:r>
+    </w:p>
+    <w:p>
+      <w:pPr>
+        <w:shd w:val="clear" w:color="auto" w:fill="282C34"/>
+        <w:bidi w:val="0"/>
+        <w:spacing w:after="0" w:line="285" w:lineRule="atLeast"/>
+        <w:jc w:val="left"/>
+        <w:rPr>
+          <w:rFonts w:ascii="Consolas" w:eastAsia="Times New Roman" w:hAnsi="Consolas" w:cs="Times New Roman"/>
+          <w:noProof w:val="0"/>
+          <w:color w:val="ABB2BF"/>
+          <w:sz w:val="21"/>
+          <w:szCs w:val="21"/>
+        </w:rPr>
+      </w:pPr>
+      <w:r>
+        <w:rPr>
+          <w:rFonts w:ascii="Consolas" w:eastAsia="Times New Roman" w:hAnsi="Consolas" w:cs="Times New Roman"/>
+          <w:noProof w:val="0"/>
+          <w:color w:val="ABB2BF"/>
+          <w:sz w:val="21"/>
+          <w:szCs w:val="21"/>
+        </w:rPr>
+        <w:t>    </w:t>
+      </w:r>
+      <w:r>
+        <w:rPr>
+          <w:rFonts w:ascii="Consolas" w:eastAsia="Times New Roman" w:hAnsi="Consolas" w:cs="Times New Roman"/>
+          <w:noProof w:val="0"/>
+          <w:color w:val="C678DD"/>
+          <w:sz w:val="21"/>
+          <w:szCs w:val="21"/>
+        </w:rPr>
+        <w:t>return</w:t>
+      </w:r>
+      <w:r>
+        <w:rPr>
+          <w:rFonts w:ascii="Consolas" w:eastAsia="Times New Roman" w:hAnsi="Consolas" w:cs="Times New Roman"/>
+          <w:noProof w:val="0"/>
+          <w:color w:val="ABB2BF"/>
+          <w:sz w:val="21"/>
+          <w:szCs w:val="21"/>
+        </w:rPr>
+        <w:t> res</w:t>
+      </w:r>
+    </w:p>
+    <w:p>
+      <w:pPr>
+        <w:rPr>
+          <w:rFonts w:asciiTheme="minorHAnsi" w:hAnsiTheme="minorHAnsi"/>
+          <w:rtl/>
+        </w:rPr>
+      </w:pPr>
+      <w:r>
+        <w:rPr>
+          <w:rFonts w:asciiTheme="minorHAnsi" w:hAnsiTheme="minorHAnsi" w:hint="cs"/>
+          <w:rtl/>
+        </w:rPr>
+        <w:t>بعنوان مثال یکی از داده ها را قبل و پس از این تابع مشاهده میکنیم:</w:t>
+      </w:r>
+    </w:p>
+    <w:tbl>
+      <w:tblPr>
+        <w:tblStyle w:val="TableGrid"/>
+        <w:bidiVisual/>
+        <w:tblW w:w="0" w:type="auto"/>
+        <w:tblBorders>
+          <w:top w:val="none" w:sz="0" w:space="0" w:color="auto"/>
+          <w:left w:val="none" w:sz="0" w:space="0" w:color="auto"/>
+          <w:bottom w:val="none" w:sz="0" w:space="0" w:color="auto"/>
+          <w:right w:val="none" w:sz="0" w:space="0" w:color="auto"/>
+          <w:insideH w:val="none" w:sz="0" w:space="0" w:color="auto"/>
+          <w:insideV w:val="none" w:sz="0" w:space="0" w:color="auto"/>
+        </w:tblBorders>
+        <w:tblLook w:val="04A0" w:firstRow="1" w:lastRow="0" w:firstColumn="1" w:lastColumn="0" w:noHBand="0" w:noVBand="1"/>
+      </w:tblPr>
+      <w:tblGrid>
+        <w:gridCol w:w="4675"/>
+        <w:gridCol w:w="4675"/>
+      </w:tblGrid>
+      <w:tr>
+        <w:tc>
+          <w:tcPr>
+            <w:tcW w:w="4675" w:type="dxa"/>
+          </w:tcPr>
+          <w:p>
+            <w:pPr>
+              <w:rPr>
+                <w:rFonts w:asciiTheme="minorHAnsi" w:hAnsiTheme="minorHAnsi"/>
+                <w:rtl/>
+              </w:rPr>
+            </w:pPr>
+            <w:r>
+              <w:rPr>
+                <w:rFonts w:asciiTheme="minorHAnsi" w:hAnsiTheme="minorHAnsi"/>
+                <w:color w:val="000000" w:themeColor="text1"/>
+                <w:rtl/>
+              </w:rPr>
+              <w:drawing>
+                <wp:inline distT="0" distB="0" distL="0" distR="0" wp14:anchorId="3CC2DD1C" wp14:editId="0C8F2168">
+                  <wp:extent cx="2674620" cy="2005965"/>
+                  <wp:effectExtent l="0" t="0" r="0" b="0"/>
+                  <wp:docPr id="24" name="Picture 24"/>
+                  <wp:cNvGraphicFramePr>
+                    <a:graphicFrameLocks xmlns:a="http://schemas.openxmlformats.org/drawingml/2006/main" noChangeAspect="1"/>
+                  </wp:cNvGraphicFramePr>
+                  <a:graphic xmlns:a="http://schemas.openxmlformats.org/drawingml/2006/main">
+                    <a:graphicData uri="http://schemas.openxmlformats.org/drawingml/2006/picture">
+                      <pic:pic xmlns:pic="http://schemas.openxmlformats.org/drawingml/2006/picture">
+                        <pic:nvPicPr>
+                          <pic:cNvPr id="1" name=""/>
+                          <pic:cNvPicPr/>
+                        </pic:nvPicPr>
+                        <pic:blipFill>
+                          <a:blip r:embed="rId10"/>
+                          <a:stretch>
+                            <a:fillRect/>
+                          </a:stretch>
+                        </pic:blipFill>
+                        <pic:spPr>
+                          <a:xfrm>
+                            <a:off x="0" y="0"/>
+                            <a:ext cx="2702171" cy="2026628"/>
+                          </a:xfrm>
+                          <a:prstGeom prst="rect">
+                            <a:avLst/>
+                          </a:prstGeom>
+                        </pic:spPr>
+                      </pic:pic>
+                    </a:graphicData>
+                  </a:graphic>
+                </wp:inline>
+              </w:drawing>
+            </w:r>
+          </w:p>
+        </w:tc>
+        <w:tc>
+          <w:tcPr>
+            <w:tcW w:w="4675" w:type="dxa"/>
+          </w:tcPr>
+          <w:p>
+            <w:pPr>
+              <w:jc w:val="right"/>
+              <w:rPr>
+                <w:rFonts w:asciiTheme="minorHAnsi" w:hAnsiTheme="minorHAnsi"/>
+                <w:rtl/>
+              </w:rPr>
+            </w:pPr>
+            <w:r>
+              <w:rPr>
+                <w:rFonts w:asciiTheme="minorHAnsi" w:hAnsiTheme="minorHAnsi"/>
+                <w:color w:val="000000" w:themeColor="text1"/>
+                <w:rtl/>
+              </w:rPr>
+              <w:drawing>
+                <wp:inline distT="0" distB="0" distL="0" distR="0" wp14:anchorId="56C81FA1" wp14:editId="35859D13">
+                  <wp:extent cx="2668905" cy="2001681"/>
+                  <wp:effectExtent l="0" t="0" r="0" b="0"/>
+                  <wp:docPr id="25" name="Picture 25"/>
+                  <wp:cNvGraphicFramePr>
+                    <a:graphicFrameLocks xmlns:a="http://schemas.openxmlformats.org/drawingml/2006/main" noChangeAspect="1"/>
+                  </wp:cNvGraphicFramePr>
+                  <a:graphic xmlns:a="http://schemas.openxmlformats.org/drawingml/2006/main">
+                    <a:graphicData uri="http://schemas.openxmlformats.org/drawingml/2006/picture">
+                      <pic:pic xmlns:pic="http://schemas.openxmlformats.org/drawingml/2006/picture">
+                        <pic:nvPicPr>
+                          <pic:cNvPr id="1" name=""/>
+                          <pic:cNvPicPr/>
+                        </pic:nvPicPr>
+                        <pic:blipFill>
+                          <a:blip r:embed="rId11"/>
+                          <a:stretch>
+                            <a:fillRect/>
+                          </a:stretch>
+                        </pic:blipFill>
+                        <pic:spPr>
+                          <a:xfrm>
+                            <a:off x="0" y="0"/>
+                            <a:ext cx="2816357" cy="2112270"/>
+                          </a:xfrm>
+                          <a:prstGeom prst="rect">
+                            <a:avLst/>
+                          </a:prstGeom>
+                        </pic:spPr>
+                      </pic:pic>
+                    </a:graphicData>
+                  </a:graphic>
+                </wp:inline>
+              </w:drawing>
+            </w:r>
+          </w:p>
+        </w:tc>
+      </w:tr>
+    </w:tbl>
+    <w:p>
+      <w:pPr>
+        <w:rPr>
+          <w:rFonts w:asciiTheme="minorHAnsi" w:hAnsiTheme="minorHAnsi"/>
+        </w:rPr>
+      </w:pPr>
+      <w:r>
+        <w:rPr>
+          <w:rFonts w:asciiTheme="minorHAnsi" w:hAnsiTheme="minorHAnsi" w:hint="cs"/>
+          <w:rtl/>
+        </w:rPr>
+        <w:t>اگر یکی از این عکس ها را آبی رنگ و دیگری را قرمز کنیم و آن‌ها را روی هم منطبق کنیم متوجه شیفت خواهیم شد:</w:t>
+      </w:r>
+    </w:p>
+    <w:p>
+      <w:pPr>
+        <w:jc w:val="center"/>
+        <w:rPr>
+          <w:rFonts w:asciiTheme="minorHAnsi" w:hAnsiTheme="minorHAnsi"/>
+          <w:b/>
+          <w:bCs/>
+          <w:rtl/>
+        </w:rPr>
+      </w:pPr>
+      <w:r>
+        <w:drawing>
+          <wp:inline distT="0" distB="0" distL="0" distR="0" wp14:anchorId="24F7DDC2" wp14:editId="71BD149A">
+            <wp:extent cx="4063365" cy="3046095"/>
+            <wp:effectExtent l="0" t="0" r="0" b="1905"/>
+            <wp:docPr id="26" name="Picture 26"/>
+            <wp:cNvGraphicFramePr>
+              <a:graphicFrameLocks xmlns:a="http://schemas.openxmlformats.org/drawingml/2006/main" noChangeAspect="1"/>
+            </wp:cNvGraphicFramePr>
+            <a:graphic xmlns:a="http://schemas.openxmlformats.org/drawingml/2006/main">
+              <a:graphicData uri="http://schemas.openxmlformats.org/drawingml/2006/picture">
+                <pic:pic xmlns:pic="http://schemas.openxmlformats.org/drawingml/2006/picture">
+                  <pic:nvPicPr>
+                    <pic:cNvPr id="0" name="Picture 8"/>
+                    <pic:cNvPicPr>
+                      <a:picLocks noChangeAspect="1" noChangeArrowheads="1"/>
+                    </pic:cNvPicPr>
+                  </pic:nvPicPr>
+                  <pic:blipFill>
+                    <a:blip r:embed="rId12">
+                      <a:extLst>
+                        <a:ext uri="{28A0092B-C50C-407E-A947-70E740481C1C}">
+                          <a14:useLocalDpi xmlns:a14="http://schemas.microsoft.com/office/drawing/2010/main" val="0"/>
+                        </a:ext>
+                      </a:extLst>
+                    </a:blip>
+                    <a:srcRect/>
+                    <a:stretch>
+                      <a:fillRect/>
+                    </a:stretch>
+                  </pic:blipFill>
+                  <pic:spPr bwMode="auto">
+                    <a:xfrm>
+                      <a:off x="0" y="0"/>
+                      <a:ext cx="4063365" cy="3046095"/>
+                    </a:xfrm>
+                    <a:prstGeom prst="rect">
+                      <a:avLst/>
+                    </a:prstGeom>
+                    <a:noFill/>
+                    <a:ln>
+                      <a:noFill/>
+                    </a:ln>
+                  </pic:spPr>
+                </pic:pic>
+              </a:graphicData>
+            </a:graphic>
+          </wp:inline>
+        </w:drawing>
+      </w:r>
+    </w:p>
+    <w:p>
+      <w:pPr>
+        <w:rPr>
+          <w:rFonts w:asciiTheme="minorHAnsi" w:hAnsiTheme="minorHAnsi"/>
+          <w:rtl/>
+        </w:rPr>
+      </w:pPr>
+      <w:r>
+        <w:rPr>
+          <w:rFonts w:asciiTheme="minorHAnsi" w:hAnsiTheme="minorHAnsi" w:hint="cs"/>
+          <w:rtl/>
+        </w:rPr>
+        <w:t xml:space="preserve">در چنین حالتی ابتدا یکبار دیگر دقت را برای </w:t>
+      </w:r>
+      <w:r>
+        <w:rPr>
+          <w:rFonts w:asciiTheme="minorHAnsi" w:hAnsiTheme="minorHAnsi"/>
+        </w:rPr>
+        <w:t>train_set</w:t>
+      </w:r>
+      <w:r>
+        <w:rPr>
+          <w:rFonts w:asciiTheme="minorHAnsi" w:hAnsiTheme="minorHAnsi" w:hint="cs"/>
+          <w:rtl/>
+        </w:rPr>
+        <w:t xml:space="preserve"> و بار دیگر برای خروجی تابع </w:t>
+      </w:r>
+      <w:r>
+        <w:rPr>
+          <w:rFonts w:asciiTheme="minorHAnsi" w:hAnsiTheme="minorHAnsi"/>
+        </w:rPr>
+        <w:t>shifted_test_set</w:t>
+      </w:r>
+      <w:r>
+        <w:rPr>
+          <w:rFonts w:asciiTheme="minorHAnsi" w:hAnsiTheme="minorHAnsi" w:hint="cs"/>
+          <w:rtl/>
+        </w:rPr>
+        <w:t xml:space="preserve"> محاسبه میکنیم.</w:t>
+      </w:r>
+    </w:p>
+    <w:p>
+      <w:pPr>
+        <w:shd w:val="clear" w:color="auto" w:fill="282C34"/>
+        <w:bidi w:val="0"/>
+        <w:spacing w:after="0" w:line="285" w:lineRule="atLeast"/>
+        <w:jc w:val="left"/>
+        <w:rPr>
+          <w:rFonts w:ascii="Consolas" w:eastAsia="Times New Roman" w:hAnsi="Consolas" w:cs="Times New Roman"/>
+          <w:noProof w:val="0"/>
+          <w:color w:val="D9D9D9" w:themeColor="background1" w:themeShade="D9"/>
+          <w:sz w:val="21"/>
+          <w:szCs w:val="21"/>
+        </w:rPr>
+      </w:pPr>
+      <w:r>
+        <w:rPr>
+          <w:rFonts w:ascii="Consolas" w:eastAsia="Times New Roman" w:hAnsi="Consolas" w:cs="Times New Roman"/>
+          <w:noProof w:val="0"/>
+          <w:color w:val="D9D9D9" w:themeColor="background1" w:themeShade="D9"/>
+          <w:sz w:val="21"/>
+          <w:szCs w:val="21"/>
+        </w:rPr>
+        <w:t>TRAINING PROCESS COMPLETED IN 223S</w:t>
+      </w:r>
+    </w:p>
+    <w:p>
+      <w:pPr>
+        <w:shd w:val="clear" w:color="auto" w:fill="282C34"/>
+        <w:bidi w:val="0"/>
+        <w:spacing w:after="0" w:line="285" w:lineRule="atLeast"/>
+        <w:jc w:val="left"/>
+        <w:rPr>
+          <w:rFonts w:ascii="Consolas" w:eastAsia="Times New Roman" w:hAnsi="Consolas" w:cs="Times New Roman"/>
+          <w:noProof w:val="0"/>
+          <w:color w:val="D9D9D9" w:themeColor="background1" w:themeShade="D9"/>
+          <w:sz w:val="21"/>
+          <w:szCs w:val="21"/>
+        </w:rPr>
+      </w:pPr>
+      <w:r>
+        <w:rPr>
+          <w:rFonts w:ascii="Consolas" w:eastAsia="Times New Roman" w:hAnsi="Consolas" w:cs="Times New Roman"/>
+          <w:noProof w:val="0"/>
+          <w:color w:val="D9D9D9" w:themeColor="background1" w:themeShade="D9"/>
+          <w:sz w:val="21"/>
+          <w:szCs w:val="21"/>
+        </w:rPr>
+        <w:t>    THE ACCURACY OF THE NETWORK FOR TRAIN SET:  74.50666666666666%</w:t>
+      </w:r>
+    </w:p>
+    <w:p>
+      <w:pPr>
+        <w:shd w:val="clear" w:color="auto" w:fill="282C34"/>
+        <w:bidi w:val="0"/>
+        <w:spacing w:after="0" w:line="285" w:lineRule="atLeast"/>
+        <w:jc w:val="left"/>
+        <w:rPr>
+          <w:rFonts w:ascii="Consolas" w:eastAsia="Times New Roman" w:hAnsi="Consolas" w:cs="Times New Roman"/>
+          <w:noProof w:val="0"/>
+          <w:color w:val="D9D9D9" w:themeColor="background1" w:themeShade="D9"/>
+          <w:sz w:val="21"/>
+          <w:szCs w:val="21"/>
+        </w:rPr>
+      </w:pPr>
+      <w:r>
+        <w:rPr>
+          <w:rFonts w:ascii="Consolas" w:eastAsia="Times New Roman" w:hAnsi="Consolas" w:cs="Times New Roman"/>
+          <w:noProof w:val="0"/>
+          <w:color w:val="D9D9D9" w:themeColor="background1" w:themeShade="D9"/>
+          <w:sz w:val="21"/>
+          <w:szCs w:val="21"/>
+        </w:rPr>
+        <w:t>    THE ACCURACY OF THE NETWORK FOR </w:t>
+      </w:r>
+      <w:proofErr w:type="gramStart"/>
+      <w:r>
+        <w:rPr>
+          <w:rFonts w:ascii="Consolas" w:eastAsia="Times New Roman" w:hAnsi="Consolas" w:cs="Times New Roman"/>
+          <w:noProof w:val="0"/>
+          <w:color w:val="D9D9D9" w:themeColor="background1" w:themeShade="D9"/>
+          <w:sz w:val="21"/>
+          <w:szCs w:val="21"/>
+        </w:rPr>
+        <w:t>TEST  SET</w:t>
+      </w:r>
+      <w:proofErr w:type="gramEnd"/>
+      <w:r>
+        <w:rPr>
+          <w:rFonts w:ascii="Consolas" w:eastAsia="Times New Roman" w:hAnsi="Consolas" w:cs="Times New Roman"/>
+          <w:noProof w:val="0"/>
+          <w:color w:val="D9D9D9" w:themeColor="background1" w:themeShade="D9"/>
+          <w:sz w:val="21"/>
+          <w:szCs w:val="21"/>
+        </w:rPr>
+        <w:t>:  11.35%</w:t>
+      </w:r>
+    </w:p>
+    <w:p>
+      <w:pPr>
+        <w:rPr>
+          <w:rFonts w:asciiTheme="minorHAnsi" w:hAnsiTheme="minorHAnsi" w:hint="cs"/>
+          <w:rtl/>
+        </w:rPr>
       </w:pPr>
     </w:p>
     <w:sectPr>
-      <w:headerReference w:type="default" r:id="rId8"/>
-      <w:headerReference w:type="first" r:id="rId9"/>
+      <w:headerReference w:type="default" r:id="rId13"/>
+      <w:headerReference w:type="first" r:id="rId14"/>
       <w:pgSz w:w="12240" w:h="15840"/>
       <w:pgMar w:top="1440" w:right="1440" w:bottom="1440" w:left="1440" w:header="720" w:footer="720" w:gutter="0"/>
       <w:cols w:space="720"/>
@@ -5206,7 +8747,7 @@
     <w:name w:val="Normal"/>
     <w:aliases w:val="Normal AUT"/>
     <w:qFormat/>
-    <w:rsid w:val="00BF5F9A"/>
+    <w:rsid w:val="00484CE2"/>
     <w:pPr>
       <w:bidi/>
       <w:jc w:val="both"/>
@@ -5584,6 +9125,25 @@
       <w:lang w:bidi="fa-IR"/>
     </w:rPr>
   </w:style>
+  <w:style w:type="table" w:styleId="TableGrid">
+    <w:name w:val="Table Grid"/>
+    <w:basedOn w:val="TableNormal"/>
+    <w:uiPriority w:val="39"/>
+    <w:rsid w:val="00426BF9"/>
+    <w:pPr>
+      <w:spacing w:after="0" w:line="240" w:lineRule="auto"/>
+    </w:pPr>
+    <w:tblPr>
+      <w:tblBorders>
+        <w:top w:val="single" w:sz="4" w:space="0" w:color="auto"/>
+        <w:left w:val="single" w:sz="4" w:space="0" w:color="auto"/>
+        <w:bottom w:val="single" w:sz="4" w:space="0" w:color="auto"/>
+        <w:right w:val="single" w:sz="4" w:space="0" w:color="auto"/>
+        <w:insideH w:val="single" w:sz="4" w:space="0" w:color="auto"/>
+        <w:insideV w:val="single" w:sz="4" w:space="0" w:color="auto"/>
+      </w:tblBorders>
+    </w:tblPr>
+  </w:style>
 </w:styles>
 </file>
 

</xml_diff>